<commit_message>
some changes in week 9 assignment
</commit_message>
<xml_diff>
--- a/assignments/week9.docx
+++ b/assignments/week9.docx
@@ -1045,6 +1045,15 @@
         </w:tc>
       </w:tr>
     </w:tbl>
+    <w:p>
+      <w:pPr>
+        <w:rPr>
+          <w:rStyle w:val="Herausstellen"/>
+          <w:i w:val="0"/>
+          <w:lang w:val="en-US"/>
+        </w:rPr>
+      </w:pPr>
+    </w:p>
     <w:tbl>
       <w:tblPr>
         <w:tblW w:w="5200" w:type="dxa"/>
@@ -1063,26 +1072,26 @@
       </w:tblGrid>
       <w:tr>
         <w:trPr>
-          <w:trHeight w:val="320"/>
+          <w:trHeight w:val="300"/>
         </w:trPr>
         <w:tc>
           <w:tcPr>
             <w:tcW w:w="1300" w:type="dxa"/>
             <w:tcBorders>
-              <w:top w:val="single" w:sz="8" w:space="0" w:color="FFFFFF"/>
-              <w:left w:val="single" w:sz="8" w:space="0" w:color="FFFFFF"/>
+              <w:top w:val="nil"/>
+              <w:left w:val="nil"/>
               <w:bottom w:val="single" w:sz="12" w:space="0" w:color="FFFFFF"/>
-              <w:right w:val="single" w:sz="8" w:space="0" w:color="FFFFFF"/>
-            </w:tcBorders>
-            <w:shd w:val="clear" w:color="000000" w:fill="C0504D"/>
-            <w:vAlign w:val="center"/>
-            <w:hideMark/>
-          </w:tcPr>
-          <w:p>
-            <w:pPr>
-              <w:jc w:val="center"/>
-              <w:rPr>
-                <w:rFonts w:ascii="Cambria" w:eastAsia="Times New Roman" w:hAnsi="Cambria" w:cs="Times New Roman"/>
+              <w:right w:val="single" w:sz="4" w:space="0" w:color="FFFFFF"/>
+            </w:tcBorders>
+            <w:shd w:val="clear" w:color="C0504D" w:fill="C0504D"/>
+            <w:noWrap/>
+            <w:vAlign w:val="bottom"/>
+            <w:hideMark/>
+          </w:tcPr>
+          <w:p>
+            <w:pPr>
+              <w:rPr>
+                <w:rFonts w:ascii="Calibri" w:eastAsia="Times New Roman" w:hAnsi="Calibri" w:cs="Times New Roman"/>
                 <w:b/>
                 <w:bCs/>
                 <w:color w:val="FFFFFF"/>
@@ -1094,20 +1103,21 @@
           <w:tcPr>
             <w:tcW w:w="1300" w:type="dxa"/>
             <w:tcBorders>
-              <w:top w:val="single" w:sz="8" w:space="0" w:color="FFFFFF"/>
+              <w:top w:val="nil"/>
               <w:left w:val="single" w:sz="4" w:space="0" w:color="FFFFFF"/>
               <w:bottom w:val="single" w:sz="12" w:space="0" w:color="FFFFFF"/>
-              <w:right w:val="single" w:sz="8" w:space="0" w:color="FFFFFF"/>
-            </w:tcBorders>
-            <w:shd w:val="clear" w:color="000000" w:fill="C0504D"/>
-            <w:vAlign w:val="center"/>
-            <w:hideMark/>
-          </w:tcPr>
-          <w:p>
-            <w:pPr>
-              <w:jc w:val="center"/>
-              <w:rPr>
-                <w:rFonts w:ascii="Cambria" w:eastAsia="Times New Roman" w:hAnsi="Cambria" w:cs="Times New Roman"/>
+              <w:right w:val="single" w:sz="4" w:space="0" w:color="FFFFFF"/>
+            </w:tcBorders>
+            <w:shd w:val="clear" w:color="C0504D" w:fill="C0504D"/>
+            <w:noWrap/>
+            <w:vAlign w:val="bottom"/>
+            <w:hideMark/>
+          </w:tcPr>
+          <w:p>
+            <w:pPr>
+              <w:jc w:val="center"/>
+              <w:rPr>
+                <w:rFonts w:ascii="Calibri" w:eastAsia="Times New Roman" w:hAnsi="Calibri" w:cs="Times New Roman"/>
                 <w:b/>
                 <w:bCs/>
                 <w:color w:val="FFFFFF"/>
@@ -1115,7 +1125,7 @@
             </w:pPr>
             <w:r>
               <w:rPr>
-                <w:rFonts w:ascii="Cambria" w:eastAsia="Times New Roman" w:hAnsi="Cambria" w:cs="Times New Roman"/>
+                <w:rFonts w:ascii="Calibri" w:eastAsia="Times New Roman" w:hAnsi="Calibri" w:cs="Times New Roman"/>
                 <w:b/>
                 <w:bCs/>
                 <w:color w:val="FFFFFF"/>
@@ -1128,20 +1138,21 @@
           <w:tcPr>
             <w:tcW w:w="1300" w:type="dxa"/>
             <w:tcBorders>
-              <w:top w:val="single" w:sz="8" w:space="0" w:color="FFFFFF"/>
+              <w:top w:val="nil"/>
               <w:left w:val="single" w:sz="4" w:space="0" w:color="FFFFFF"/>
               <w:bottom w:val="single" w:sz="12" w:space="0" w:color="FFFFFF"/>
-              <w:right w:val="single" w:sz="8" w:space="0" w:color="FFFFFF"/>
-            </w:tcBorders>
-            <w:shd w:val="clear" w:color="000000" w:fill="C0504D"/>
-            <w:vAlign w:val="center"/>
-            <w:hideMark/>
-          </w:tcPr>
-          <w:p>
-            <w:pPr>
-              <w:jc w:val="center"/>
-              <w:rPr>
-                <w:rFonts w:ascii="Cambria" w:eastAsia="Times New Roman" w:hAnsi="Cambria" w:cs="Times New Roman"/>
+              <w:right w:val="single" w:sz="4" w:space="0" w:color="FFFFFF"/>
+            </w:tcBorders>
+            <w:shd w:val="clear" w:color="C0504D" w:fill="C0504D"/>
+            <w:noWrap/>
+            <w:vAlign w:val="bottom"/>
+            <w:hideMark/>
+          </w:tcPr>
+          <w:p>
+            <w:pPr>
+              <w:jc w:val="center"/>
+              <w:rPr>
+                <w:rFonts w:ascii="Calibri" w:eastAsia="Times New Roman" w:hAnsi="Calibri" w:cs="Times New Roman"/>
                 <w:b/>
                 <w:bCs/>
                 <w:color w:val="FFFFFF"/>
@@ -1149,7 +1160,7 @@
             </w:pPr>
             <w:r>
               <w:rPr>
-                <w:rFonts w:ascii="Cambria" w:eastAsia="Times New Roman" w:hAnsi="Cambria" w:cs="Times New Roman"/>
+                <w:rFonts w:ascii="Calibri" w:eastAsia="Times New Roman" w:hAnsi="Calibri" w:cs="Times New Roman"/>
                 <w:b/>
                 <w:bCs/>
                 <w:color w:val="FFFFFF"/>
@@ -1162,20 +1173,21 @@
           <w:tcPr>
             <w:tcW w:w="1300" w:type="dxa"/>
             <w:tcBorders>
-              <w:top w:val="single" w:sz="8" w:space="0" w:color="FFFFFF"/>
+              <w:top w:val="nil"/>
               <w:left w:val="single" w:sz="4" w:space="0" w:color="FFFFFF"/>
               <w:bottom w:val="single" w:sz="12" w:space="0" w:color="FFFFFF"/>
-              <w:right w:val="single" w:sz="8" w:space="0" w:color="FFFFFF"/>
-            </w:tcBorders>
-            <w:shd w:val="clear" w:color="000000" w:fill="C0504D"/>
-            <w:vAlign w:val="center"/>
-            <w:hideMark/>
-          </w:tcPr>
-          <w:p>
-            <w:pPr>
-              <w:jc w:val="center"/>
-              <w:rPr>
-                <w:rFonts w:ascii="Cambria" w:eastAsia="Times New Roman" w:hAnsi="Cambria" w:cs="Times New Roman"/>
+              <w:right w:val="nil"/>
+            </w:tcBorders>
+            <w:shd w:val="clear" w:color="C0504D" w:fill="C0504D"/>
+            <w:noWrap/>
+            <w:vAlign w:val="bottom"/>
+            <w:hideMark/>
+          </w:tcPr>
+          <w:p>
+            <w:pPr>
+              <w:jc w:val="center"/>
+              <w:rPr>
+                <w:rFonts w:ascii="Calibri" w:eastAsia="Times New Roman" w:hAnsi="Calibri" w:cs="Times New Roman"/>
                 <w:b/>
                 <w:bCs/>
                 <w:color w:val="FFFFFF"/>
@@ -1183,7 +1195,7 @@
             </w:pPr>
             <w:r>
               <w:rPr>
-                <w:rFonts w:ascii="Cambria" w:eastAsia="Times New Roman" w:hAnsi="Cambria" w:cs="Times New Roman"/>
+                <w:rFonts w:ascii="Calibri" w:eastAsia="Times New Roman" w:hAnsi="Calibri" w:cs="Times New Roman"/>
                 <w:b/>
                 <w:bCs/>
                 <w:color w:val="FFFFFF"/>
@@ -1195,26 +1207,27 @@
       </w:tr>
       <w:tr>
         <w:trPr>
-          <w:trHeight w:val="340"/>
+          <w:trHeight w:val="300"/>
         </w:trPr>
         <w:tc>
           <w:tcPr>
             <w:tcW w:w="1300" w:type="dxa"/>
             <w:tcBorders>
-              <w:top w:val="single" w:sz="8" w:space="0" w:color="FFFFFF"/>
-              <w:left w:val="single" w:sz="8" w:space="0" w:color="FFFFFF"/>
-              <w:bottom w:val="single" w:sz="12" w:space="0" w:color="FFFFFF"/>
-              <w:right w:val="single" w:sz="8" w:space="0" w:color="FFFFFF"/>
-            </w:tcBorders>
-            <w:shd w:val="clear" w:color="000000" w:fill="C0504D"/>
-            <w:vAlign w:val="center"/>
-            <w:hideMark/>
-          </w:tcPr>
-          <w:p>
-            <w:pPr>
-              <w:jc w:val="center"/>
-              <w:rPr>
-                <w:rFonts w:ascii="Cambria" w:eastAsia="Times New Roman" w:hAnsi="Cambria" w:cs="Times New Roman"/>
+              <w:top w:val="single" w:sz="4" w:space="0" w:color="FFFFFF"/>
+              <w:left w:val="nil"/>
+              <w:bottom w:val="single" w:sz="4" w:space="0" w:color="FFFFFF"/>
+              <w:right w:val="single" w:sz="4" w:space="0" w:color="FFFFFF"/>
+            </w:tcBorders>
+            <w:shd w:val="clear" w:color="C0504D" w:fill="C0504D"/>
+            <w:noWrap/>
+            <w:vAlign w:val="bottom"/>
+            <w:hideMark/>
+          </w:tcPr>
+          <w:p>
+            <w:pPr>
+              <w:jc w:val="center"/>
+              <w:rPr>
+                <w:rFonts w:ascii="Calibri" w:eastAsia="Times New Roman" w:hAnsi="Calibri" w:cs="Times New Roman"/>
                 <w:b/>
                 <w:bCs/>
                 <w:color w:val="FFFFFF"/>
@@ -1222,12 +1235,12 @@
             </w:pPr>
             <w:r>
               <w:rPr>
-                <w:rFonts w:ascii="Cambria" w:eastAsia="Times New Roman" w:hAnsi="Cambria" w:cs="Times New Roman"/>
+                <w:rFonts w:ascii="Calibri" w:eastAsia="Times New Roman" w:hAnsi="Calibri" w:cs="Times New Roman"/>
                 <w:b/>
                 <w:bCs/>
                 <w:color w:val="FFFFFF"/>
               </w:rPr>
-              <w:t>t =  0</w:t>
+              <w:t>t = 1</w:t>
             </w:r>
           </w:p>
         </w:tc>
@@ -1258,7 +1271,7 @@
                 <w:rFonts w:ascii="Calibri" w:eastAsia="Times New Roman" w:hAnsi="Calibri" w:cs="Times New Roman"/>
                 <w:color w:val="000000"/>
               </w:rPr>
-              <w:t>0.33</w:t>
+              <w:t>0.3333</w:t>
             </w:r>
           </w:p>
         </w:tc>
@@ -1289,7 +1302,7 @@
                 <w:rFonts w:ascii="Calibri" w:eastAsia="Times New Roman" w:hAnsi="Calibri" w:cs="Times New Roman"/>
                 <w:color w:val="000000"/>
               </w:rPr>
-              <w:t>0.33</w:t>
+              <w:t>0.6167</w:t>
             </w:r>
           </w:p>
         </w:tc>
@@ -1320,33 +1333,34 @@
                 <w:rFonts w:ascii="Calibri" w:eastAsia="Times New Roman" w:hAnsi="Calibri" w:cs="Times New Roman"/>
                 <w:color w:val="000000"/>
               </w:rPr>
-              <w:t>0.33</w:t>
+              <w:t>0.0500</w:t>
             </w:r>
           </w:p>
         </w:tc>
       </w:tr>
       <w:tr>
         <w:trPr>
-          <w:trHeight w:val="340"/>
+          <w:trHeight w:val="300"/>
         </w:trPr>
         <w:tc>
           <w:tcPr>
             <w:tcW w:w="1300" w:type="dxa"/>
             <w:tcBorders>
               <w:top w:val="single" w:sz="4" w:space="0" w:color="FFFFFF"/>
-              <w:left w:val="single" w:sz="8" w:space="0" w:color="FFFFFF"/>
-              <w:bottom w:val="single" w:sz="4" w:space="0" w:color="FFFFFF"/>
-              <w:right w:val="single" w:sz="12" w:space="0" w:color="FFFFFF"/>
-            </w:tcBorders>
-            <w:shd w:val="clear" w:color="000000" w:fill="C0504D"/>
-            <w:vAlign w:val="center"/>
-            <w:hideMark/>
-          </w:tcPr>
-          <w:p>
-            <w:pPr>
-              <w:jc w:val="center"/>
-              <w:rPr>
-                <w:rFonts w:ascii="Cambria" w:eastAsia="Times New Roman" w:hAnsi="Cambria" w:cs="Times New Roman"/>
+              <w:left w:val="nil"/>
+              <w:bottom w:val="single" w:sz="4" w:space="0" w:color="FFFFFF"/>
+              <w:right w:val="single" w:sz="4" w:space="0" w:color="FFFFFF"/>
+            </w:tcBorders>
+            <w:shd w:val="clear" w:color="C0504D" w:fill="C0504D"/>
+            <w:noWrap/>
+            <w:vAlign w:val="bottom"/>
+            <w:hideMark/>
+          </w:tcPr>
+          <w:p>
+            <w:pPr>
+              <w:jc w:val="center"/>
+              <w:rPr>
+                <w:rFonts w:ascii="Calibri" w:eastAsia="Times New Roman" w:hAnsi="Calibri" w:cs="Times New Roman"/>
                 <w:b/>
                 <w:bCs/>
                 <w:color w:val="FFFFFF"/>
@@ -1354,12 +1368,12 @@
             </w:pPr>
             <w:r>
               <w:rPr>
-                <w:rFonts w:ascii="Cambria" w:eastAsia="Times New Roman" w:hAnsi="Cambria" w:cs="Times New Roman"/>
+                <w:rFonts w:ascii="Calibri" w:eastAsia="Times New Roman" w:hAnsi="Calibri" w:cs="Times New Roman"/>
                 <w:b/>
                 <w:bCs/>
                 <w:color w:val="FFFFFF"/>
               </w:rPr>
-              <w:t>t = 1</w:t>
+              <w:t>t = 2</w:t>
             </w:r>
           </w:p>
         </w:tc>
@@ -1390,7 +1404,7 @@
                 <w:rFonts w:ascii="Calibri" w:eastAsia="Times New Roman" w:hAnsi="Calibri" w:cs="Times New Roman"/>
                 <w:color w:val="000000"/>
               </w:rPr>
-              <w:t>0.33</w:t>
+              <w:t>0.5742</w:t>
             </w:r>
           </w:p>
         </w:tc>
@@ -1421,7 +1435,7 @@
                 <w:rFonts w:ascii="Calibri" w:eastAsia="Times New Roman" w:hAnsi="Calibri" w:cs="Times New Roman"/>
                 <w:color w:val="000000"/>
               </w:rPr>
-              <w:t>0.6105</w:t>
+              <w:t>0.3758</w:t>
             </w:r>
           </w:p>
         </w:tc>
@@ -1452,33 +1466,34 @@
                 <w:rFonts w:ascii="Calibri" w:eastAsia="Times New Roman" w:hAnsi="Calibri" w:cs="Times New Roman"/>
                 <w:color w:val="000000"/>
               </w:rPr>
-              <w:t>0.0495</w:t>
+              <w:t>0.0500</w:t>
             </w:r>
           </w:p>
         </w:tc>
       </w:tr>
       <w:tr>
         <w:trPr>
-          <w:trHeight w:val="320"/>
+          <w:trHeight w:val="300"/>
         </w:trPr>
         <w:tc>
           <w:tcPr>
             <w:tcW w:w="1300" w:type="dxa"/>
             <w:tcBorders>
-              <w:top w:val="single" w:sz="8" w:space="0" w:color="FFFFFF"/>
-              <w:left w:val="single" w:sz="8" w:space="0" w:color="FFFFFF"/>
-              <w:bottom w:val="single" w:sz="4" w:space="0" w:color="FFFFFF"/>
-              <w:right w:val="single" w:sz="12" w:space="0" w:color="FFFFFF"/>
-            </w:tcBorders>
-            <w:shd w:val="clear" w:color="000000" w:fill="C0504D"/>
-            <w:vAlign w:val="center"/>
-            <w:hideMark/>
-          </w:tcPr>
-          <w:p>
-            <w:pPr>
-              <w:jc w:val="center"/>
-              <w:rPr>
-                <w:rFonts w:ascii="Cambria" w:eastAsia="Times New Roman" w:hAnsi="Cambria" w:cs="Times New Roman"/>
+              <w:top w:val="single" w:sz="4" w:space="0" w:color="FFFFFF"/>
+              <w:left w:val="nil"/>
+              <w:bottom w:val="single" w:sz="4" w:space="0" w:color="FFFFFF"/>
+              <w:right w:val="single" w:sz="4" w:space="0" w:color="FFFFFF"/>
+            </w:tcBorders>
+            <w:shd w:val="clear" w:color="C0504D" w:fill="C0504D"/>
+            <w:noWrap/>
+            <w:vAlign w:val="bottom"/>
+            <w:hideMark/>
+          </w:tcPr>
+          <w:p>
+            <w:pPr>
+              <w:jc w:val="center"/>
+              <w:rPr>
+                <w:rFonts w:ascii="Calibri" w:eastAsia="Times New Roman" w:hAnsi="Calibri" w:cs="Times New Roman"/>
                 <w:b/>
                 <w:bCs/>
                 <w:color w:val="FFFFFF"/>
@@ -1486,12 +1501,12 @@
             </w:pPr>
             <w:r>
               <w:rPr>
-                <w:rFonts w:ascii="Cambria" w:eastAsia="Times New Roman" w:hAnsi="Cambria" w:cs="Times New Roman"/>
+                <w:rFonts w:ascii="Calibri" w:eastAsia="Times New Roman" w:hAnsi="Calibri" w:cs="Times New Roman"/>
                 <w:b/>
                 <w:bCs/>
                 <w:color w:val="FFFFFF"/>
               </w:rPr>
-              <w:t>t = 2</w:t>
+              <w:t>t = 3</w:t>
             </w:r>
           </w:p>
         </w:tc>
@@ -1522,7 +1537,7 @@
                 <w:rFonts w:ascii="Calibri" w:eastAsia="Times New Roman" w:hAnsi="Calibri" w:cs="Times New Roman"/>
                 <w:color w:val="000000"/>
               </w:rPr>
-              <w:t>0.5684</w:t>
+              <w:t>0.3695</w:t>
             </w:r>
           </w:p>
         </w:tc>
@@ -1553,7 +1568,7 @@
                 <w:rFonts w:ascii="Calibri" w:eastAsia="Times New Roman" w:hAnsi="Calibri" w:cs="Times New Roman"/>
                 <w:color w:val="000000"/>
               </w:rPr>
-              <w:t>0.3721</w:t>
+              <w:t>0.5805</w:t>
             </w:r>
           </w:p>
         </w:tc>
@@ -1584,33 +1599,34 @@
                 <w:rFonts w:ascii="Calibri" w:eastAsia="Times New Roman" w:hAnsi="Calibri" w:cs="Times New Roman"/>
                 <w:color w:val="000000"/>
               </w:rPr>
-              <w:t>0.0495</w:t>
+              <w:t>0.0500</w:t>
             </w:r>
           </w:p>
         </w:tc>
       </w:tr>
       <w:tr>
         <w:trPr>
-          <w:trHeight w:val="320"/>
+          <w:trHeight w:val="300"/>
         </w:trPr>
         <w:tc>
           <w:tcPr>
             <w:tcW w:w="1300" w:type="dxa"/>
             <w:tcBorders>
-              <w:top w:val="single" w:sz="8" w:space="0" w:color="FFFFFF"/>
-              <w:left w:val="single" w:sz="8" w:space="0" w:color="FFFFFF"/>
-              <w:bottom w:val="single" w:sz="4" w:space="0" w:color="FFFFFF"/>
-              <w:right w:val="single" w:sz="12" w:space="0" w:color="FFFFFF"/>
-            </w:tcBorders>
-            <w:shd w:val="clear" w:color="000000" w:fill="C0504D"/>
-            <w:vAlign w:val="center"/>
-            <w:hideMark/>
-          </w:tcPr>
-          <w:p>
-            <w:pPr>
-              <w:jc w:val="center"/>
-              <w:rPr>
-                <w:rFonts w:ascii="Cambria" w:eastAsia="Times New Roman" w:hAnsi="Cambria" w:cs="Times New Roman"/>
+              <w:top w:val="single" w:sz="4" w:space="0" w:color="FFFFFF"/>
+              <w:left w:val="nil"/>
+              <w:bottom w:val="single" w:sz="4" w:space="0" w:color="FFFFFF"/>
+              <w:right w:val="single" w:sz="4" w:space="0" w:color="FFFFFF"/>
+            </w:tcBorders>
+            <w:shd w:val="clear" w:color="C0504D" w:fill="C0504D"/>
+            <w:noWrap/>
+            <w:vAlign w:val="bottom"/>
+            <w:hideMark/>
+          </w:tcPr>
+          <w:p>
+            <w:pPr>
+              <w:jc w:val="center"/>
+              <w:rPr>
+                <w:rFonts w:ascii="Calibri" w:eastAsia="Times New Roman" w:hAnsi="Calibri" w:cs="Times New Roman"/>
                 <w:b/>
                 <w:bCs/>
                 <w:color w:val="FFFFFF"/>
@@ -1618,12 +1634,12 @@
             </w:pPr>
             <w:r>
               <w:rPr>
-                <w:rFonts w:ascii="Cambria" w:eastAsia="Times New Roman" w:hAnsi="Cambria" w:cs="Times New Roman"/>
+                <w:rFonts w:ascii="Calibri" w:eastAsia="Times New Roman" w:hAnsi="Calibri" w:cs="Times New Roman"/>
                 <w:b/>
                 <w:bCs/>
                 <w:color w:val="FFFFFF"/>
               </w:rPr>
-              <w:t>t = 3</w:t>
+              <w:t>t = 4</w:t>
             </w:r>
           </w:p>
         </w:tc>
@@ -1654,7 +1670,7 @@
                 <w:rFonts w:ascii="Calibri" w:eastAsia="Times New Roman" w:hAnsi="Calibri" w:cs="Times New Roman"/>
                 <w:color w:val="000000"/>
               </w:rPr>
-              <w:t>0.3658</w:t>
+              <w:t>0.5435</w:t>
             </w:r>
           </w:p>
         </w:tc>
@@ -1685,7 +1701,7 @@
                 <w:rFonts w:ascii="Calibri" w:eastAsia="Times New Roman" w:hAnsi="Calibri" w:cs="Times New Roman"/>
                 <w:color w:val="000000"/>
               </w:rPr>
-              <w:t>0.5747</w:t>
+              <w:t>0.4065</w:t>
             </w:r>
           </w:p>
         </w:tc>
@@ -1716,33 +1732,34 @@
                 <w:rFonts w:ascii="Calibri" w:eastAsia="Times New Roman" w:hAnsi="Calibri" w:cs="Times New Roman"/>
                 <w:color w:val="000000"/>
               </w:rPr>
-              <w:t>0.0495</w:t>
+              <w:t>0.0500</w:t>
             </w:r>
           </w:p>
         </w:tc>
       </w:tr>
       <w:tr>
         <w:trPr>
-          <w:trHeight w:val="320"/>
+          <w:trHeight w:val="300"/>
         </w:trPr>
         <w:tc>
           <w:tcPr>
             <w:tcW w:w="1300" w:type="dxa"/>
             <w:tcBorders>
-              <w:top w:val="single" w:sz="8" w:space="0" w:color="FFFFFF"/>
-              <w:left w:val="single" w:sz="8" w:space="0" w:color="FFFFFF"/>
-              <w:bottom w:val="single" w:sz="4" w:space="0" w:color="FFFFFF"/>
-              <w:right w:val="single" w:sz="12" w:space="0" w:color="FFFFFF"/>
-            </w:tcBorders>
-            <w:shd w:val="clear" w:color="000000" w:fill="C0504D"/>
-            <w:vAlign w:val="center"/>
-            <w:hideMark/>
-          </w:tcPr>
-          <w:p>
-            <w:pPr>
-              <w:jc w:val="center"/>
-              <w:rPr>
-                <w:rFonts w:ascii="Cambria" w:eastAsia="Times New Roman" w:hAnsi="Cambria" w:cs="Times New Roman"/>
+              <w:top w:val="single" w:sz="4" w:space="0" w:color="FFFFFF"/>
+              <w:left w:val="nil"/>
+              <w:bottom w:val="single" w:sz="4" w:space="0" w:color="FFFFFF"/>
+              <w:right w:val="single" w:sz="4" w:space="0" w:color="FFFFFF"/>
+            </w:tcBorders>
+            <w:shd w:val="clear" w:color="C0504D" w:fill="C0504D"/>
+            <w:noWrap/>
+            <w:vAlign w:val="bottom"/>
+            <w:hideMark/>
+          </w:tcPr>
+          <w:p>
+            <w:pPr>
+              <w:jc w:val="center"/>
+              <w:rPr>
+                <w:rFonts w:ascii="Calibri" w:eastAsia="Times New Roman" w:hAnsi="Calibri" w:cs="Times New Roman"/>
                 <w:b/>
                 <w:bCs/>
                 <w:color w:val="FFFFFF"/>
@@ -1750,12 +1767,12 @@
             </w:pPr>
             <w:r>
               <w:rPr>
-                <w:rFonts w:ascii="Cambria" w:eastAsia="Times New Roman" w:hAnsi="Cambria" w:cs="Times New Roman"/>
+                <w:rFonts w:ascii="Calibri" w:eastAsia="Times New Roman" w:hAnsi="Calibri" w:cs="Times New Roman"/>
                 <w:b/>
                 <w:bCs/>
                 <w:color w:val="FFFFFF"/>
               </w:rPr>
-              <w:t>t = 4</w:t>
+              <w:t>t = 5</w:t>
             </w:r>
           </w:p>
         </w:tc>
@@ -1786,7 +1803,7 @@
                 <w:rFonts w:ascii="Calibri" w:eastAsia="Times New Roman" w:hAnsi="Calibri" w:cs="Times New Roman"/>
                 <w:color w:val="000000"/>
               </w:rPr>
-              <w:t>0.538</w:t>
+              <w:t>0.3956</w:t>
             </w:r>
           </w:p>
         </w:tc>
@@ -1817,7 +1834,7 @@
                 <w:rFonts w:ascii="Calibri" w:eastAsia="Times New Roman" w:hAnsi="Calibri" w:cs="Times New Roman"/>
                 <w:color w:val="000000"/>
               </w:rPr>
-              <w:t>0.4025</w:t>
+              <w:t>0.5544</w:t>
             </w:r>
           </w:p>
         </w:tc>
@@ -1848,33 +1865,34 @@
                 <w:rFonts w:ascii="Calibri" w:eastAsia="Times New Roman" w:hAnsi="Calibri" w:cs="Times New Roman"/>
                 <w:color w:val="000000"/>
               </w:rPr>
-              <w:t>0.0495</w:t>
+              <w:t>0.0500</w:t>
             </w:r>
           </w:p>
         </w:tc>
       </w:tr>
       <w:tr>
         <w:trPr>
-          <w:trHeight w:val="320"/>
+          <w:trHeight w:val="300"/>
         </w:trPr>
         <w:tc>
           <w:tcPr>
             <w:tcW w:w="1300" w:type="dxa"/>
             <w:tcBorders>
-              <w:top w:val="single" w:sz="8" w:space="0" w:color="FFFFFF"/>
-              <w:left w:val="single" w:sz="8" w:space="0" w:color="FFFFFF"/>
-              <w:bottom w:val="single" w:sz="8" w:space="0" w:color="FFFFFF"/>
-              <w:right w:val="single" w:sz="12" w:space="0" w:color="FFFFFF"/>
-            </w:tcBorders>
-            <w:shd w:val="clear" w:color="000000" w:fill="C0504D"/>
-            <w:vAlign w:val="center"/>
-            <w:hideMark/>
-          </w:tcPr>
-          <w:p>
-            <w:pPr>
-              <w:jc w:val="center"/>
-              <w:rPr>
-                <w:rFonts w:ascii="Cambria" w:eastAsia="Times New Roman" w:hAnsi="Cambria" w:cs="Times New Roman"/>
+              <w:top w:val="single" w:sz="4" w:space="0" w:color="FFFFFF"/>
+              <w:left w:val="nil"/>
+              <w:bottom w:val="single" w:sz="4" w:space="0" w:color="FFFFFF"/>
+              <w:right w:val="single" w:sz="4" w:space="0" w:color="FFFFFF"/>
+            </w:tcBorders>
+            <w:shd w:val="clear" w:color="C0504D" w:fill="C0504D"/>
+            <w:noWrap/>
+            <w:vAlign w:val="bottom"/>
+            <w:hideMark/>
+          </w:tcPr>
+          <w:p>
+            <w:pPr>
+              <w:jc w:val="center"/>
+              <w:rPr>
+                <w:rFonts w:ascii="Calibri" w:eastAsia="Times New Roman" w:hAnsi="Calibri" w:cs="Times New Roman"/>
                 <w:b/>
                 <w:bCs/>
                 <w:color w:val="FFFFFF"/>
@@ -1882,12 +1900,12 @@
             </w:pPr>
             <w:r>
               <w:rPr>
-                <w:rFonts w:ascii="Cambria" w:eastAsia="Times New Roman" w:hAnsi="Cambria" w:cs="Times New Roman"/>
+                <w:rFonts w:ascii="Calibri" w:eastAsia="Times New Roman" w:hAnsi="Calibri" w:cs="Times New Roman"/>
                 <w:b/>
                 <w:bCs/>
                 <w:color w:val="FFFFFF"/>
               </w:rPr>
-              <w:t>t = 5</w:t>
+              <w:t>t = 6</w:t>
             </w:r>
           </w:p>
         </w:tc>
@@ -1918,7 +1936,7 @@
                 <w:rFonts w:ascii="Calibri" w:eastAsia="Times New Roman" w:hAnsi="Calibri" w:cs="Times New Roman"/>
                 <w:color w:val="000000"/>
               </w:rPr>
-              <w:t>0.3916</w:t>
+              <w:t>0.5213</w:t>
             </w:r>
           </w:p>
         </w:tc>
@@ -1949,7 +1967,7 @@
                 <w:rFonts w:ascii="Calibri" w:eastAsia="Times New Roman" w:hAnsi="Calibri" w:cs="Times New Roman"/>
                 <w:color w:val="000000"/>
               </w:rPr>
-              <w:t>0.5489</w:t>
+              <w:t>0.4287</w:t>
             </w:r>
           </w:p>
         </w:tc>
@@ -1980,33 +1998,34 @@
                 <w:rFonts w:ascii="Calibri" w:eastAsia="Times New Roman" w:hAnsi="Calibri" w:cs="Times New Roman"/>
                 <w:color w:val="000000"/>
               </w:rPr>
-              <w:t>0.0495</w:t>
+              <w:t>0.0500</w:t>
             </w:r>
           </w:p>
         </w:tc>
       </w:tr>
       <w:tr>
         <w:trPr>
-          <w:trHeight w:val="320"/>
+          <w:trHeight w:val="300"/>
         </w:trPr>
         <w:tc>
           <w:tcPr>
             <w:tcW w:w="1300" w:type="dxa"/>
             <w:tcBorders>
-              <w:top w:val="single" w:sz="8" w:space="0" w:color="FFFFFF"/>
-              <w:left w:val="single" w:sz="8" w:space="0" w:color="FFFFFF"/>
-              <w:bottom w:val="single" w:sz="12" w:space="0" w:color="FFFFFF"/>
-              <w:right w:val="single" w:sz="8" w:space="0" w:color="FFFFFF"/>
-            </w:tcBorders>
-            <w:shd w:val="clear" w:color="000000" w:fill="C0504D"/>
-            <w:vAlign w:val="center"/>
-            <w:hideMark/>
-          </w:tcPr>
-          <w:p>
-            <w:pPr>
-              <w:jc w:val="center"/>
-              <w:rPr>
-                <w:rFonts w:ascii="Cambria" w:eastAsia="Times New Roman" w:hAnsi="Cambria" w:cs="Times New Roman"/>
+              <w:top w:val="single" w:sz="4" w:space="0" w:color="FFFFFF"/>
+              <w:left w:val="nil"/>
+              <w:bottom w:val="single" w:sz="4" w:space="0" w:color="FFFFFF"/>
+              <w:right w:val="single" w:sz="4" w:space="0" w:color="FFFFFF"/>
+            </w:tcBorders>
+            <w:shd w:val="clear" w:color="C0504D" w:fill="C0504D"/>
+            <w:noWrap/>
+            <w:vAlign w:val="bottom"/>
+            <w:hideMark/>
+          </w:tcPr>
+          <w:p>
+            <w:pPr>
+              <w:jc w:val="center"/>
+              <w:rPr>
+                <w:rFonts w:ascii="Calibri" w:eastAsia="Times New Roman" w:hAnsi="Calibri" w:cs="Times New Roman"/>
                 <w:b/>
                 <w:bCs/>
                 <w:color w:val="FFFFFF"/>
@@ -2014,12 +2033,12 @@
             </w:pPr>
             <w:r>
               <w:rPr>
-                <w:rFonts w:ascii="Cambria" w:eastAsia="Times New Roman" w:hAnsi="Cambria" w:cs="Times New Roman"/>
+                <w:rFonts w:ascii="Calibri" w:eastAsia="Times New Roman" w:hAnsi="Calibri" w:cs="Times New Roman"/>
                 <w:b/>
                 <w:bCs/>
                 <w:color w:val="FFFFFF"/>
               </w:rPr>
-              <w:t>t =  6</w:t>
+              <w:t>t = 7</w:t>
             </w:r>
           </w:p>
         </w:tc>
@@ -2050,7 +2069,7 @@
                 <w:rFonts w:ascii="Calibri" w:eastAsia="Times New Roman" w:hAnsi="Calibri" w:cs="Times New Roman"/>
                 <w:color w:val="000000"/>
               </w:rPr>
-              <w:t>0.5161</w:t>
+              <w:t>0.4144</w:t>
             </w:r>
           </w:p>
         </w:tc>
@@ -2081,7 +2100,7 @@
                 <w:rFonts w:ascii="Calibri" w:eastAsia="Times New Roman" w:hAnsi="Calibri" w:cs="Times New Roman"/>
                 <w:color w:val="000000"/>
               </w:rPr>
-              <w:t>0.4244</w:t>
+              <w:t>0.5356</w:t>
             </w:r>
           </w:p>
         </w:tc>
@@ -2112,33 +2131,34 @@
                 <w:rFonts w:ascii="Calibri" w:eastAsia="Times New Roman" w:hAnsi="Calibri" w:cs="Times New Roman"/>
                 <w:color w:val="000000"/>
               </w:rPr>
-              <w:t>0.0495</w:t>
+              <w:t>0.0500</w:t>
             </w:r>
           </w:p>
         </w:tc>
       </w:tr>
       <w:tr>
         <w:trPr>
-          <w:trHeight w:val="340"/>
+          <w:trHeight w:val="300"/>
         </w:trPr>
         <w:tc>
           <w:tcPr>
             <w:tcW w:w="1300" w:type="dxa"/>
             <w:tcBorders>
               <w:top w:val="single" w:sz="4" w:space="0" w:color="FFFFFF"/>
-              <w:left w:val="single" w:sz="8" w:space="0" w:color="FFFFFF"/>
-              <w:bottom w:val="single" w:sz="4" w:space="0" w:color="FFFFFF"/>
-              <w:right w:val="single" w:sz="12" w:space="0" w:color="FFFFFF"/>
-            </w:tcBorders>
-            <w:shd w:val="clear" w:color="000000" w:fill="C0504D"/>
-            <w:vAlign w:val="center"/>
-            <w:hideMark/>
-          </w:tcPr>
-          <w:p>
-            <w:pPr>
-              <w:jc w:val="center"/>
-              <w:rPr>
-                <w:rFonts w:ascii="Cambria" w:eastAsia="Times New Roman" w:hAnsi="Cambria" w:cs="Times New Roman"/>
+              <w:left w:val="nil"/>
+              <w:bottom w:val="single" w:sz="4" w:space="0" w:color="FFFFFF"/>
+              <w:right w:val="single" w:sz="4" w:space="0" w:color="FFFFFF"/>
+            </w:tcBorders>
+            <w:shd w:val="clear" w:color="C0504D" w:fill="C0504D"/>
+            <w:noWrap/>
+            <w:vAlign w:val="bottom"/>
+            <w:hideMark/>
+          </w:tcPr>
+          <w:p>
+            <w:pPr>
+              <w:jc w:val="center"/>
+              <w:rPr>
+                <w:rFonts w:ascii="Calibri" w:eastAsia="Times New Roman" w:hAnsi="Calibri" w:cs="Times New Roman"/>
                 <w:b/>
                 <w:bCs/>
                 <w:color w:val="FFFFFF"/>
@@ -2146,12 +2166,12 @@
             </w:pPr>
             <w:r>
               <w:rPr>
-                <w:rFonts w:ascii="Cambria" w:eastAsia="Times New Roman" w:hAnsi="Cambria" w:cs="Times New Roman"/>
+                <w:rFonts w:ascii="Calibri" w:eastAsia="Times New Roman" w:hAnsi="Calibri" w:cs="Times New Roman"/>
                 <w:b/>
                 <w:bCs/>
                 <w:color w:val="FFFFFF"/>
               </w:rPr>
-              <w:t>t =  7</w:t>
+              <w:t>t = 8</w:t>
             </w:r>
           </w:p>
         </w:tc>
@@ -2182,7 +2202,7 @@
                 <w:rFonts w:ascii="Calibri" w:eastAsia="Times New Roman" w:hAnsi="Calibri" w:cs="Times New Roman"/>
                 <w:color w:val="000000"/>
               </w:rPr>
-              <w:t>0.4103</w:t>
+              <w:t>0.5052</w:t>
             </w:r>
           </w:p>
         </w:tc>
@@ -2213,7 +2233,7 @@
                 <w:rFonts w:ascii="Calibri" w:eastAsia="Times New Roman" w:hAnsi="Calibri" w:cs="Times New Roman"/>
                 <w:color w:val="000000"/>
               </w:rPr>
-              <w:t>0.5302</w:t>
+              <w:t>0.4448</w:t>
             </w:r>
           </w:p>
         </w:tc>
@@ -2244,33 +2264,34 @@
                 <w:rFonts w:ascii="Calibri" w:eastAsia="Times New Roman" w:hAnsi="Calibri" w:cs="Times New Roman"/>
                 <w:color w:val="000000"/>
               </w:rPr>
-              <w:t>0.0495</w:t>
+              <w:t>0.0500</w:t>
             </w:r>
           </w:p>
         </w:tc>
       </w:tr>
       <w:tr>
         <w:trPr>
-          <w:trHeight w:val="320"/>
+          <w:trHeight w:val="300"/>
         </w:trPr>
         <w:tc>
           <w:tcPr>
             <w:tcW w:w="1300" w:type="dxa"/>
             <w:tcBorders>
-              <w:top w:val="single" w:sz="8" w:space="0" w:color="FFFFFF"/>
-              <w:left w:val="single" w:sz="8" w:space="0" w:color="FFFFFF"/>
-              <w:bottom w:val="single" w:sz="4" w:space="0" w:color="FFFFFF"/>
-              <w:right w:val="single" w:sz="12" w:space="0" w:color="FFFFFF"/>
-            </w:tcBorders>
-            <w:shd w:val="clear" w:color="000000" w:fill="C0504D"/>
-            <w:vAlign w:val="center"/>
-            <w:hideMark/>
-          </w:tcPr>
-          <w:p>
-            <w:pPr>
-              <w:jc w:val="center"/>
-              <w:rPr>
-                <w:rFonts w:ascii="Cambria" w:eastAsia="Times New Roman" w:hAnsi="Cambria" w:cs="Times New Roman"/>
+              <w:top w:val="single" w:sz="4" w:space="0" w:color="FFFFFF"/>
+              <w:left w:val="nil"/>
+              <w:bottom w:val="single" w:sz="4" w:space="0" w:color="FFFFFF"/>
+              <w:right w:val="single" w:sz="4" w:space="0" w:color="FFFFFF"/>
+            </w:tcBorders>
+            <w:shd w:val="clear" w:color="C0504D" w:fill="C0504D"/>
+            <w:noWrap/>
+            <w:vAlign w:val="bottom"/>
+            <w:hideMark/>
+          </w:tcPr>
+          <w:p>
+            <w:pPr>
+              <w:jc w:val="center"/>
+              <w:rPr>
+                <w:rFonts w:ascii="Calibri" w:eastAsia="Times New Roman" w:hAnsi="Calibri" w:cs="Times New Roman"/>
                 <w:b/>
                 <w:bCs/>
                 <w:color w:val="FFFFFF"/>
@@ -2278,12 +2299,12 @@
             </w:pPr>
             <w:r>
               <w:rPr>
-                <w:rFonts w:ascii="Cambria" w:eastAsia="Times New Roman" w:hAnsi="Cambria" w:cs="Times New Roman"/>
+                <w:rFonts w:ascii="Calibri" w:eastAsia="Times New Roman" w:hAnsi="Calibri" w:cs="Times New Roman"/>
                 <w:b/>
                 <w:bCs/>
                 <w:color w:val="FFFFFF"/>
               </w:rPr>
-              <w:t>t =  8</w:t>
+              <w:t>t = 9</w:t>
             </w:r>
           </w:p>
         </w:tc>
@@ -2314,7 +2335,7 @@
                 <w:rFonts w:ascii="Calibri" w:eastAsia="Times New Roman" w:hAnsi="Calibri" w:cs="Times New Roman"/>
                 <w:color w:val="000000"/>
               </w:rPr>
-              <w:t>0.5002</w:t>
+              <w:t>0.4280</w:t>
             </w:r>
           </w:p>
         </w:tc>
@@ -2345,7 +2366,7 @@
                 <w:rFonts w:ascii="Calibri" w:eastAsia="Times New Roman" w:hAnsi="Calibri" w:cs="Times New Roman"/>
                 <w:color w:val="000000"/>
               </w:rPr>
-              <w:t>0.4403</w:t>
+              <w:t>0.5220</w:t>
             </w:r>
           </w:p>
         </w:tc>
@@ -2376,33 +2397,34 @@
                 <w:rFonts w:ascii="Calibri" w:eastAsia="Times New Roman" w:hAnsi="Calibri" w:cs="Times New Roman"/>
                 <w:color w:val="000000"/>
               </w:rPr>
-              <w:t>0.0495</w:t>
+              <w:t>0.0500</w:t>
             </w:r>
           </w:p>
         </w:tc>
       </w:tr>
       <w:tr>
         <w:trPr>
-          <w:trHeight w:val="320"/>
+          <w:trHeight w:val="300"/>
         </w:trPr>
         <w:tc>
           <w:tcPr>
             <w:tcW w:w="1300" w:type="dxa"/>
             <w:tcBorders>
-              <w:top w:val="single" w:sz="8" w:space="0" w:color="FFFFFF"/>
-              <w:left w:val="single" w:sz="8" w:space="0" w:color="FFFFFF"/>
-              <w:bottom w:val="single" w:sz="4" w:space="0" w:color="FFFFFF"/>
-              <w:right w:val="single" w:sz="12" w:space="0" w:color="FFFFFF"/>
-            </w:tcBorders>
-            <w:shd w:val="clear" w:color="000000" w:fill="C0504D"/>
-            <w:vAlign w:val="center"/>
-            <w:hideMark/>
-          </w:tcPr>
-          <w:p>
-            <w:pPr>
-              <w:jc w:val="center"/>
-              <w:rPr>
-                <w:rFonts w:ascii="Cambria" w:eastAsia="Times New Roman" w:hAnsi="Cambria" w:cs="Times New Roman"/>
+              <w:top w:val="single" w:sz="4" w:space="0" w:color="FFFFFF"/>
+              <w:left w:val="nil"/>
+              <w:bottom w:val="single" w:sz="4" w:space="0" w:color="FFFFFF"/>
+              <w:right w:val="single" w:sz="4" w:space="0" w:color="FFFFFF"/>
+            </w:tcBorders>
+            <w:shd w:val="clear" w:color="C0504D" w:fill="C0504D"/>
+            <w:noWrap/>
+            <w:vAlign w:val="bottom"/>
+            <w:hideMark/>
+          </w:tcPr>
+          <w:p>
+            <w:pPr>
+              <w:jc w:val="center"/>
+              <w:rPr>
+                <w:rFonts w:ascii="Calibri" w:eastAsia="Times New Roman" w:hAnsi="Calibri" w:cs="Times New Roman"/>
                 <w:b/>
                 <w:bCs/>
                 <w:color w:val="FFFFFF"/>
@@ -2410,12 +2432,12 @@
             </w:pPr>
             <w:r>
               <w:rPr>
-                <w:rFonts w:ascii="Cambria" w:eastAsia="Times New Roman" w:hAnsi="Cambria" w:cs="Times New Roman"/>
+                <w:rFonts w:ascii="Calibri" w:eastAsia="Times New Roman" w:hAnsi="Calibri" w:cs="Times New Roman"/>
                 <w:b/>
                 <w:bCs/>
                 <w:color w:val="FFFFFF"/>
               </w:rPr>
-              <w:t>t =  9</w:t>
+              <w:t>t = 10</w:t>
             </w:r>
           </w:p>
         </w:tc>
@@ -2446,7 +2468,7 @@
                 <w:rFonts w:ascii="Calibri" w:eastAsia="Times New Roman" w:hAnsi="Calibri" w:cs="Times New Roman"/>
                 <w:color w:val="000000"/>
               </w:rPr>
-              <w:t>0.4238</w:t>
+              <w:t>0.4937</w:t>
             </w:r>
           </w:p>
         </w:tc>
@@ -2477,7 +2499,7 @@
                 <w:rFonts w:ascii="Calibri" w:eastAsia="Times New Roman" w:hAnsi="Calibri" w:cs="Times New Roman"/>
                 <w:color w:val="000000"/>
               </w:rPr>
-              <w:t>0.5167</w:t>
+              <w:t>0.4563</w:t>
             </w:r>
           </w:p>
         </w:tc>
@@ -2508,33 +2530,34 @@
                 <w:rFonts w:ascii="Calibri" w:eastAsia="Times New Roman" w:hAnsi="Calibri" w:cs="Times New Roman"/>
                 <w:color w:val="000000"/>
               </w:rPr>
-              <w:t>0.0495</w:t>
+              <w:t>0.0500</w:t>
             </w:r>
           </w:p>
         </w:tc>
       </w:tr>
       <w:tr>
         <w:trPr>
-          <w:trHeight w:val="320"/>
+          <w:trHeight w:val="300"/>
         </w:trPr>
         <w:tc>
           <w:tcPr>
             <w:tcW w:w="1300" w:type="dxa"/>
             <w:tcBorders>
-              <w:top w:val="single" w:sz="8" w:space="0" w:color="FFFFFF"/>
-              <w:left w:val="single" w:sz="8" w:space="0" w:color="FFFFFF"/>
-              <w:bottom w:val="single" w:sz="4" w:space="0" w:color="FFFFFF"/>
-              <w:right w:val="single" w:sz="12" w:space="0" w:color="FFFFFF"/>
-            </w:tcBorders>
-            <w:shd w:val="clear" w:color="000000" w:fill="C0504D"/>
-            <w:vAlign w:val="center"/>
-            <w:hideMark/>
-          </w:tcPr>
-          <w:p>
-            <w:pPr>
-              <w:jc w:val="center"/>
-              <w:rPr>
-                <w:rFonts w:ascii="Cambria" w:eastAsia="Times New Roman" w:hAnsi="Cambria" w:cs="Times New Roman"/>
+              <w:top w:val="single" w:sz="4" w:space="0" w:color="FFFFFF"/>
+              <w:left w:val="nil"/>
+              <w:bottom w:val="single" w:sz="4" w:space="0" w:color="FFFFFF"/>
+              <w:right w:val="single" w:sz="4" w:space="0" w:color="FFFFFF"/>
+            </w:tcBorders>
+            <w:shd w:val="clear" w:color="C0504D" w:fill="C0504D"/>
+            <w:noWrap/>
+            <w:vAlign w:val="bottom"/>
+            <w:hideMark/>
+          </w:tcPr>
+          <w:p>
+            <w:pPr>
+              <w:jc w:val="center"/>
+              <w:rPr>
+                <w:rFonts w:ascii="Calibri" w:eastAsia="Times New Roman" w:hAnsi="Calibri" w:cs="Times New Roman"/>
                 <w:b/>
                 <w:bCs/>
                 <w:color w:val="FFFFFF"/>
@@ -2542,12 +2565,12 @@
             </w:pPr>
             <w:r>
               <w:rPr>
-                <w:rFonts w:ascii="Cambria" w:eastAsia="Times New Roman" w:hAnsi="Cambria" w:cs="Times New Roman"/>
+                <w:rFonts w:ascii="Calibri" w:eastAsia="Times New Roman" w:hAnsi="Calibri" w:cs="Times New Roman"/>
                 <w:b/>
                 <w:bCs/>
                 <w:color w:val="FFFFFF"/>
               </w:rPr>
-              <w:t>t =  10</w:t>
+              <w:t>t = 11</w:t>
             </w:r>
           </w:p>
         </w:tc>
@@ -2578,7 +2601,7 @@
                 <w:rFonts w:ascii="Calibri" w:eastAsia="Times New Roman" w:hAnsi="Calibri" w:cs="Times New Roman"/>
                 <w:color w:val="000000"/>
               </w:rPr>
-              <w:t>0.4887</w:t>
+              <w:t>0.4379</w:t>
             </w:r>
           </w:p>
         </w:tc>
@@ -2609,7 +2632,7 @@
                 <w:rFonts w:ascii="Calibri" w:eastAsia="Times New Roman" w:hAnsi="Calibri" w:cs="Times New Roman"/>
                 <w:color w:val="000000"/>
               </w:rPr>
-              <w:t>0.4518</w:t>
+              <w:t>0.5121</w:t>
             </w:r>
           </w:p>
         </w:tc>
@@ -2640,33 +2663,34 @@
                 <w:rFonts w:ascii="Calibri" w:eastAsia="Times New Roman" w:hAnsi="Calibri" w:cs="Times New Roman"/>
                 <w:color w:val="000000"/>
               </w:rPr>
-              <w:t>0.0495</w:t>
+              <w:t>0.0500</w:t>
             </w:r>
           </w:p>
         </w:tc>
       </w:tr>
       <w:tr>
         <w:trPr>
-          <w:trHeight w:val="320"/>
+          <w:trHeight w:val="300"/>
         </w:trPr>
         <w:tc>
           <w:tcPr>
             <w:tcW w:w="1300" w:type="dxa"/>
             <w:tcBorders>
-              <w:top w:val="single" w:sz="8" w:space="0" w:color="FFFFFF"/>
-              <w:left w:val="single" w:sz="8" w:space="0" w:color="FFFFFF"/>
-              <w:bottom w:val="single" w:sz="12" w:space="0" w:color="FFFFFF"/>
-              <w:right w:val="single" w:sz="8" w:space="0" w:color="FFFFFF"/>
-            </w:tcBorders>
-            <w:shd w:val="clear" w:color="000000" w:fill="C0504D"/>
-            <w:vAlign w:val="center"/>
-            <w:hideMark/>
-          </w:tcPr>
-          <w:p>
-            <w:pPr>
-              <w:jc w:val="center"/>
-              <w:rPr>
-                <w:rFonts w:ascii="Cambria" w:eastAsia="Times New Roman" w:hAnsi="Cambria" w:cs="Times New Roman"/>
+              <w:top w:val="single" w:sz="4" w:space="0" w:color="FFFFFF"/>
+              <w:left w:val="nil"/>
+              <w:bottom w:val="single" w:sz="4" w:space="0" w:color="FFFFFF"/>
+              <w:right w:val="single" w:sz="4" w:space="0" w:color="FFFFFF"/>
+            </w:tcBorders>
+            <w:shd w:val="clear" w:color="C0504D" w:fill="C0504D"/>
+            <w:noWrap/>
+            <w:vAlign w:val="bottom"/>
+            <w:hideMark/>
+          </w:tcPr>
+          <w:p>
+            <w:pPr>
+              <w:jc w:val="center"/>
+              <w:rPr>
+                <w:rFonts w:ascii="Calibri" w:eastAsia="Times New Roman" w:hAnsi="Calibri" w:cs="Times New Roman"/>
                 <w:b/>
                 <w:bCs/>
                 <w:color w:val="FFFFFF"/>
@@ -2674,12 +2698,12 @@
             </w:pPr>
             <w:r>
               <w:rPr>
-                <w:rFonts w:ascii="Cambria" w:eastAsia="Times New Roman" w:hAnsi="Cambria" w:cs="Times New Roman"/>
+                <w:rFonts w:ascii="Calibri" w:eastAsia="Times New Roman" w:hAnsi="Calibri" w:cs="Times New Roman"/>
                 <w:b/>
                 <w:bCs/>
                 <w:color w:val="FFFFFF"/>
               </w:rPr>
-              <w:t>t =  11</w:t>
+              <w:t>t = 12</w:t>
             </w:r>
           </w:p>
         </w:tc>
@@ -2710,7 +2734,7 @@
                 <w:rFonts w:ascii="Calibri" w:eastAsia="Times New Roman" w:hAnsi="Calibri" w:cs="Times New Roman"/>
                 <w:color w:val="000000"/>
               </w:rPr>
-              <w:t>0.4335</w:t>
+              <w:t>0.4853</w:t>
             </w:r>
           </w:p>
         </w:tc>
@@ -2741,7 +2765,7 @@
                 <w:rFonts w:ascii="Calibri" w:eastAsia="Times New Roman" w:hAnsi="Calibri" w:cs="Times New Roman"/>
                 <w:color w:val="000000"/>
               </w:rPr>
-              <w:t>0.507</w:t>
+              <w:t>0.4647</w:t>
             </w:r>
           </w:p>
         </w:tc>
@@ -2772,33 +2796,34 @@
                 <w:rFonts w:ascii="Calibri" w:eastAsia="Times New Roman" w:hAnsi="Calibri" w:cs="Times New Roman"/>
                 <w:color w:val="000000"/>
               </w:rPr>
-              <w:t>0.0495</w:t>
+              <w:t>0.0500</w:t>
             </w:r>
           </w:p>
         </w:tc>
       </w:tr>
       <w:tr>
         <w:trPr>
-          <w:trHeight w:val="320"/>
+          <w:trHeight w:val="300"/>
         </w:trPr>
         <w:tc>
           <w:tcPr>
             <w:tcW w:w="1300" w:type="dxa"/>
             <w:tcBorders>
               <w:top w:val="single" w:sz="4" w:space="0" w:color="FFFFFF"/>
-              <w:left w:val="single" w:sz="8" w:space="0" w:color="FFFFFF"/>
-              <w:bottom w:val="single" w:sz="4" w:space="0" w:color="FFFFFF"/>
-              <w:right w:val="single" w:sz="12" w:space="0" w:color="FFFFFF"/>
-            </w:tcBorders>
-            <w:shd w:val="clear" w:color="000000" w:fill="C0504D"/>
-            <w:vAlign w:val="center"/>
-            <w:hideMark/>
-          </w:tcPr>
-          <w:p>
-            <w:pPr>
-              <w:jc w:val="center"/>
-              <w:rPr>
-                <w:rFonts w:ascii="Cambria" w:eastAsia="Times New Roman" w:hAnsi="Cambria" w:cs="Times New Roman"/>
+              <w:left w:val="nil"/>
+              <w:bottom w:val="single" w:sz="4" w:space="0" w:color="FFFFFF"/>
+              <w:right w:val="single" w:sz="4" w:space="0" w:color="FFFFFF"/>
+            </w:tcBorders>
+            <w:shd w:val="clear" w:color="C0504D" w:fill="C0504D"/>
+            <w:noWrap/>
+            <w:vAlign w:val="bottom"/>
+            <w:hideMark/>
+          </w:tcPr>
+          <w:p>
+            <w:pPr>
+              <w:jc w:val="center"/>
+              <w:rPr>
+                <w:rFonts w:ascii="Calibri" w:eastAsia="Times New Roman" w:hAnsi="Calibri" w:cs="Times New Roman"/>
                 <w:b/>
                 <w:bCs/>
                 <w:color w:val="FFFFFF"/>
@@ -2806,12 +2831,12 @@
             </w:pPr>
             <w:r>
               <w:rPr>
-                <w:rFonts w:ascii="Cambria" w:eastAsia="Times New Roman" w:hAnsi="Cambria" w:cs="Times New Roman"/>
+                <w:rFonts w:ascii="Calibri" w:eastAsia="Times New Roman" w:hAnsi="Calibri" w:cs="Times New Roman"/>
                 <w:b/>
                 <w:bCs/>
                 <w:color w:val="FFFFFF"/>
               </w:rPr>
-              <w:t>t =  12</w:t>
+              <w:t>t = 13</w:t>
             </w:r>
           </w:p>
         </w:tc>
@@ -2842,7 +2867,7 @@
                 <w:rFonts w:ascii="Calibri" w:eastAsia="Times New Roman" w:hAnsi="Calibri" w:cs="Times New Roman"/>
                 <w:color w:val="000000"/>
               </w:rPr>
-              <w:t>0.4804</w:t>
+              <w:t>0.4450</w:t>
             </w:r>
           </w:p>
         </w:tc>
@@ -2873,7 +2898,7 @@
                 <w:rFonts w:ascii="Calibri" w:eastAsia="Times New Roman" w:hAnsi="Calibri" w:cs="Times New Roman"/>
                 <w:color w:val="000000"/>
               </w:rPr>
-              <w:t>0.4601</w:t>
+              <w:t>0.5050</w:t>
             </w:r>
           </w:p>
         </w:tc>
@@ -2904,33 +2929,34 @@
                 <w:rFonts w:ascii="Calibri" w:eastAsia="Times New Roman" w:hAnsi="Calibri" w:cs="Times New Roman"/>
                 <w:color w:val="000000"/>
               </w:rPr>
-              <w:t>0.0495</w:t>
+              <w:t>0.0500</w:t>
             </w:r>
           </w:p>
         </w:tc>
       </w:tr>
       <w:tr>
         <w:trPr>
-          <w:trHeight w:val="340"/>
+          <w:trHeight w:val="300"/>
         </w:trPr>
         <w:tc>
           <w:tcPr>
             <w:tcW w:w="1300" w:type="dxa"/>
             <w:tcBorders>
-              <w:top w:val="single" w:sz="8" w:space="0" w:color="FFFFFF"/>
-              <w:left w:val="single" w:sz="8" w:space="0" w:color="FFFFFF"/>
-              <w:bottom w:val="single" w:sz="4" w:space="0" w:color="FFFFFF"/>
-              <w:right w:val="single" w:sz="12" w:space="0" w:color="FFFFFF"/>
-            </w:tcBorders>
-            <w:shd w:val="clear" w:color="000000" w:fill="C0504D"/>
-            <w:vAlign w:val="center"/>
-            <w:hideMark/>
-          </w:tcPr>
-          <w:p>
-            <w:pPr>
-              <w:jc w:val="center"/>
-              <w:rPr>
-                <w:rFonts w:ascii="Cambria" w:eastAsia="Times New Roman" w:hAnsi="Cambria" w:cs="Times New Roman"/>
+              <w:top w:val="single" w:sz="4" w:space="0" w:color="FFFFFF"/>
+              <w:left w:val="nil"/>
+              <w:bottom w:val="single" w:sz="4" w:space="0" w:color="FFFFFF"/>
+              <w:right w:val="single" w:sz="4" w:space="0" w:color="FFFFFF"/>
+            </w:tcBorders>
+            <w:shd w:val="clear" w:color="C0504D" w:fill="C0504D"/>
+            <w:noWrap/>
+            <w:vAlign w:val="bottom"/>
+            <w:hideMark/>
+          </w:tcPr>
+          <w:p>
+            <w:pPr>
+              <w:jc w:val="center"/>
+              <w:rPr>
+                <w:rFonts w:ascii="Calibri" w:eastAsia="Times New Roman" w:hAnsi="Calibri" w:cs="Times New Roman"/>
                 <w:b/>
                 <w:bCs/>
                 <w:color w:val="FFFFFF"/>
@@ -2938,12 +2964,12 @@
             </w:pPr>
             <w:r>
               <w:rPr>
-                <w:rFonts w:ascii="Cambria" w:eastAsia="Times New Roman" w:hAnsi="Cambria" w:cs="Times New Roman"/>
+                <w:rFonts w:ascii="Calibri" w:eastAsia="Times New Roman" w:hAnsi="Calibri" w:cs="Times New Roman"/>
                 <w:b/>
                 <w:bCs/>
                 <w:color w:val="FFFFFF"/>
               </w:rPr>
-              <w:t>t =  13</w:t>
+              <w:t>t = 14</w:t>
             </w:r>
           </w:p>
         </w:tc>
@@ -2974,7 +3000,7 @@
                 <w:rFonts w:ascii="Calibri" w:eastAsia="Times New Roman" w:hAnsi="Calibri" w:cs="Times New Roman"/>
                 <w:color w:val="000000"/>
               </w:rPr>
-              <w:t>0.4405</w:t>
+              <w:t>0.4793</w:t>
             </w:r>
           </w:p>
         </w:tc>
@@ -3005,7 +3031,7 @@
                 <w:rFonts w:ascii="Calibri" w:eastAsia="Times New Roman" w:hAnsi="Calibri" w:cs="Times New Roman"/>
                 <w:color w:val="000000"/>
               </w:rPr>
-              <w:t>0.5</w:t>
+              <w:t>0.4707</w:t>
             </w:r>
           </w:p>
         </w:tc>
@@ -3036,33 +3062,34 @@
                 <w:rFonts w:ascii="Calibri" w:eastAsia="Times New Roman" w:hAnsi="Calibri" w:cs="Times New Roman"/>
                 <w:color w:val="000000"/>
               </w:rPr>
-              <w:t>0.0495</w:t>
+              <w:t>0.0500</w:t>
             </w:r>
           </w:p>
         </w:tc>
       </w:tr>
       <w:tr>
         <w:trPr>
-          <w:trHeight w:val="320"/>
+          <w:trHeight w:val="300"/>
         </w:trPr>
         <w:tc>
           <w:tcPr>
             <w:tcW w:w="1300" w:type="dxa"/>
             <w:tcBorders>
-              <w:top w:val="single" w:sz="8" w:space="0" w:color="FFFFFF"/>
-              <w:left w:val="single" w:sz="8" w:space="0" w:color="FFFFFF"/>
-              <w:bottom w:val="single" w:sz="4" w:space="0" w:color="FFFFFF"/>
-              <w:right w:val="single" w:sz="12" w:space="0" w:color="FFFFFF"/>
-            </w:tcBorders>
-            <w:shd w:val="clear" w:color="000000" w:fill="C0504D"/>
-            <w:vAlign w:val="center"/>
-            <w:hideMark/>
-          </w:tcPr>
-          <w:p>
-            <w:pPr>
-              <w:jc w:val="center"/>
-              <w:rPr>
-                <w:rFonts w:ascii="Cambria" w:eastAsia="Times New Roman" w:hAnsi="Cambria" w:cs="Times New Roman"/>
+              <w:top w:val="single" w:sz="4" w:space="0" w:color="FFFFFF"/>
+              <w:left w:val="nil"/>
+              <w:bottom w:val="single" w:sz="4" w:space="0" w:color="FFFFFF"/>
+              <w:right w:val="single" w:sz="4" w:space="0" w:color="FFFFFF"/>
+            </w:tcBorders>
+            <w:shd w:val="clear" w:color="C0504D" w:fill="C0504D"/>
+            <w:noWrap/>
+            <w:vAlign w:val="bottom"/>
+            <w:hideMark/>
+          </w:tcPr>
+          <w:p>
+            <w:pPr>
+              <w:jc w:val="center"/>
+              <w:rPr>
+                <w:rFonts w:ascii="Calibri" w:eastAsia="Times New Roman" w:hAnsi="Calibri" w:cs="Times New Roman"/>
                 <w:b/>
                 <w:bCs/>
                 <w:color w:val="FFFFFF"/>
@@ -3070,12 +3097,12 @@
             </w:pPr>
             <w:r>
               <w:rPr>
-                <w:rFonts w:ascii="Cambria" w:eastAsia="Times New Roman" w:hAnsi="Cambria" w:cs="Times New Roman"/>
+                <w:rFonts w:ascii="Calibri" w:eastAsia="Times New Roman" w:hAnsi="Calibri" w:cs="Times New Roman"/>
                 <w:b/>
                 <w:bCs/>
                 <w:color w:val="FFFFFF"/>
               </w:rPr>
-              <w:t>t =  14</w:t>
+              <w:t>t = 15</w:t>
             </w:r>
           </w:p>
         </w:tc>
@@ -3106,7 +3133,7 @@
                 <w:rFonts w:ascii="Calibri" w:eastAsia="Times New Roman" w:hAnsi="Calibri" w:cs="Times New Roman"/>
                 <w:color w:val="000000"/>
               </w:rPr>
-              <w:t>0.4745</w:t>
+              <w:t>0.4501</w:t>
             </w:r>
           </w:p>
         </w:tc>
@@ -3137,7 +3164,7 @@
                 <w:rFonts w:ascii="Calibri" w:eastAsia="Times New Roman" w:hAnsi="Calibri" w:cs="Times New Roman"/>
                 <w:color w:val="000000"/>
               </w:rPr>
-              <w:t>0.466</w:t>
+              <w:t>0.4999</w:t>
             </w:r>
           </w:p>
         </w:tc>
@@ -3168,33 +3195,34 @@
                 <w:rFonts w:ascii="Calibri" w:eastAsia="Times New Roman" w:hAnsi="Calibri" w:cs="Times New Roman"/>
                 <w:color w:val="000000"/>
               </w:rPr>
-              <w:t>0.0495</w:t>
+              <w:t>0.0500</w:t>
             </w:r>
           </w:p>
         </w:tc>
       </w:tr>
       <w:tr>
         <w:trPr>
-          <w:trHeight w:val="320"/>
+          <w:trHeight w:val="300"/>
         </w:trPr>
         <w:tc>
           <w:tcPr>
             <w:tcW w:w="1300" w:type="dxa"/>
             <w:tcBorders>
-              <w:top w:val="single" w:sz="8" w:space="0" w:color="FFFFFF"/>
-              <w:left w:val="single" w:sz="8" w:space="0" w:color="FFFFFF"/>
-              <w:bottom w:val="single" w:sz="4" w:space="0" w:color="FFFFFF"/>
-              <w:right w:val="single" w:sz="12" w:space="0" w:color="FFFFFF"/>
-            </w:tcBorders>
-            <w:shd w:val="clear" w:color="000000" w:fill="C0504D"/>
-            <w:vAlign w:val="center"/>
-            <w:hideMark/>
-          </w:tcPr>
-          <w:p>
-            <w:pPr>
-              <w:jc w:val="center"/>
-              <w:rPr>
-                <w:rFonts w:ascii="Cambria" w:eastAsia="Times New Roman" w:hAnsi="Cambria" w:cs="Times New Roman"/>
+              <w:top w:val="single" w:sz="4" w:space="0" w:color="FFFFFF"/>
+              <w:left w:val="nil"/>
+              <w:bottom w:val="single" w:sz="4" w:space="0" w:color="FFFFFF"/>
+              <w:right w:val="single" w:sz="4" w:space="0" w:color="FFFFFF"/>
+            </w:tcBorders>
+            <w:shd w:val="clear" w:color="C0504D" w:fill="C0504D"/>
+            <w:noWrap/>
+            <w:vAlign w:val="bottom"/>
+            <w:hideMark/>
+          </w:tcPr>
+          <w:p>
+            <w:pPr>
+              <w:jc w:val="center"/>
+              <w:rPr>
+                <w:rFonts w:ascii="Calibri" w:eastAsia="Times New Roman" w:hAnsi="Calibri" w:cs="Times New Roman"/>
                 <w:b/>
                 <w:bCs/>
                 <w:color w:val="FFFFFF"/>
@@ -3202,12 +3230,12 @@
             </w:pPr>
             <w:r>
               <w:rPr>
-                <w:rFonts w:ascii="Cambria" w:eastAsia="Times New Roman" w:hAnsi="Cambria" w:cs="Times New Roman"/>
+                <w:rFonts w:ascii="Calibri" w:eastAsia="Times New Roman" w:hAnsi="Calibri" w:cs="Times New Roman"/>
                 <w:b/>
                 <w:bCs/>
                 <w:color w:val="FFFFFF"/>
               </w:rPr>
-              <w:t>t =  15</w:t>
+              <w:t>t = 16</w:t>
             </w:r>
           </w:p>
         </w:tc>
@@ -3238,7 +3266,7 @@
                 <w:rFonts w:ascii="Calibri" w:eastAsia="Times New Roman" w:hAnsi="Calibri" w:cs="Times New Roman"/>
                 <w:color w:val="000000"/>
               </w:rPr>
-              <w:t>0.4456</w:t>
+              <w:t>0.4749</w:t>
             </w:r>
           </w:p>
         </w:tc>
@@ -3269,7 +3297,7 @@
                 <w:rFonts w:ascii="Calibri" w:eastAsia="Times New Roman" w:hAnsi="Calibri" w:cs="Times New Roman"/>
                 <w:color w:val="000000"/>
               </w:rPr>
-              <w:t>0.4949</w:t>
+              <w:t>0.4751</w:t>
             </w:r>
           </w:p>
         </w:tc>
@@ -3300,33 +3328,34 @@
                 <w:rFonts w:ascii="Calibri" w:eastAsia="Times New Roman" w:hAnsi="Calibri" w:cs="Times New Roman"/>
                 <w:color w:val="000000"/>
               </w:rPr>
-              <w:t>0.0495</w:t>
+              <w:t>0.0500</w:t>
             </w:r>
           </w:p>
         </w:tc>
       </w:tr>
       <w:tr>
         <w:trPr>
-          <w:trHeight w:val="320"/>
+          <w:trHeight w:val="300"/>
         </w:trPr>
         <w:tc>
           <w:tcPr>
             <w:tcW w:w="1300" w:type="dxa"/>
             <w:tcBorders>
-              <w:top w:val="single" w:sz="8" w:space="0" w:color="FFFFFF"/>
-              <w:left w:val="single" w:sz="8" w:space="0" w:color="FFFFFF"/>
-              <w:bottom w:val="single" w:sz="8" w:space="0" w:color="FFFFFF"/>
-              <w:right w:val="single" w:sz="12" w:space="0" w:color="FFFFFF"/>
-            </w:tcBorders>
-            <w:shd w:val="clear" w:color="000000" w:fill="C0504D"/>
-            <w:vAlign w:val="center"/>
-            <w:hideMark/>
-          </w:tcPr>
-          <w:p>
-            <w:pPr>
-              <w:jc w:val="center"/>
-              <w:rPr>
-                <w:rFonts w:ascii="Cambria" w:eastAsia="Times New Roman" w:hAnsi="Cambria" w:cs="Times New Roman"/>
+              <w:top w:val="single" w:sz="4" w:space="0" w:color="FFFFFF"/>
+              <w:left w:val="nil"/>
+              <w:bottom w:val="single" w:sz="4" w:space="0" w:color="FFFFFF"/>
+              <w:right w:val="single" w:sz="4" w:space="0" w:color="FFFFFF"/>
+            </w:tcBorders>
+            <w:shd w:val="clear" w:color="C0504D" w:fill="C0504D"/>
+            <w:noWrap/>
+            <w:vAlign w:val="bottom"/>
+            <w:hideMark/>
+          </w:tcPr>
+          <w:p>
+            <w:pPr>
+              <w:jc w:val="center"/>
+              <w:rPr>
+                <w:rFonts w:ascii="Calibri" w:eastAsia="Times New Roman" w:hAnsi="Calibri" w:cs="Times New Roman"/>
                 <w:b/>
                 <w:bCs/>
                 <w:color w:val="FFFFFF"/>
@@ -3334,12 +3363,12 @@
             </w:pPr>
             <w:r>
               <w:rPr>
-                <w:rFonts w:ascii="Cambria" w:eastAsia="Times New Roman" w:hAnsi="Cambria" w:cs="Times New Roman"/>
+                <w:rFonts w:ascii="Calibri" w:eastAsia="Times New Roman" w:hAnsi="Calibri" w:cs="Times New Roman"/>
                 <w:b/>
                 <w:bCs/>
                 <w:color w:val="FFFFFF"/>
               </w:rPr>
-              <w:t>t =  16</w:t>
+              <w:t>t = 17</w:t>
             </w:r>
           </w:p>
         </w:tc>
@@ -3370,7 +3399,7 @@
                 <w:rFonts w:ascii="Calibri" w:eastAsia="Times New Roman" w:hAnsi="Calibri" w:cs="Times New Roman"/>
                 <w:color w:val="000000"/>
               </w:rPr>
-              <w:t>0.4701</w:t>
+              <w:t>0.4538</w:t>
             </w:r>
           </w:p>
         </w:tc>
@@ -3401,7 +3430,7 @@
                 <w:rFonts w:ascii="Calibri" w:eastAsia="Times New Roman" w:hAnsi="Calibri" w:cs="Times New Roman"/>
                 <w:color w:val="000000"/>
               </w:rPr>
-              <w:t>0.4704</w:t>
+              <w:t>0.4962</w:t>
             </w:r>
           </w:p>
         </w:tc>
@@ -3432,33 +3461,34 @@
                 <w:rFonts w:ascii="Calibri" w:eastAsia="Times New Roman" w:hAnsi="Calibri" w:cs="Times New Roman"/>
                 <w:color w:val="000000"/>
               </w:rPr>
-              <w:t>0.0495</w:t>
+              <w:t>0.0500</w:t>
             </w:r>
           </w:p>
         </w:tc>
       </w:tr>
       <w:tr>
         <w:trPr>
-          <w:trHeight w:val="320"/>
+          <w:trHeight w:val="300"/>
         </w:trPr>
         <w:tc>
           <w:tcPr>
             <w:tcW w:w="1300" w:type="dxa"/>
             <w:tcBorders>
-              <w:top w:val="single" w:sz="8" w:space="0" w:color="FFFFFF"/>
-              <w:left w:val="single" w:sz="8" w:space="0" w:color="FFFFFF"/>
-              <w:bottom w:val="single" w:sz="12" w:space="0" w:color="FFFFFF"/>
-              <w:right w:val="single" w:sz="8" w:space="0" w:color="FFFFFF"/>
-            </w:tcBorders>
-            <w:shd w:val="clear" w:color="000000" w:fill="C0504D"/>
-            <w:vAlign w:val="center"/>
-            <w:hideMark/>
-          </w:tcPr>
-          <w:p>
-            <w:pPr>
-              <w:jc w:val="center"/>
-              <w:rPr>
-                <w:rFonts w:ascii="Cambria" w:eastAsia="Times New Roman" w:hAnsi="Cambria" w:cs="Times New Roman"/>
+              <w:top w:val="single" w:sz="4" w:space="0" w:color="FFFFFF"/>
+              <w:left w:val="nil"/>
+              <w:bottom w:val="single" w:sz="4" w:space="0" w:color="FFFFFF"/>
+              <w:right w:val="single" w:sz="4" w:space="0" w:color="FFFFFF"/>
+            </w:tcBorders>
+            <w:shd w:val="clear" w:color="C0504D" w:fill="C0504D"/>
+            <w:noWrap/>
+            <w:vAlign w:val="bottom"/>
+            <w:hideMark/>
+          </w:tcPr>
+          <w:p>
+            <w:pPr>
+              <w:jc w:val="center"/>
+              <w:rPr>
+                <w:rFonts w:ascii="Calibri" w:eastAsia="Times New Roman" w:hAnsi="Calibri" w:cs="Times New Roman"/>
                 <w:b/>
                 <w:bCs/>
                 <w:color w:val="FFFFFF"/>
@@ -3466,12 +3496,12 @@
             </w:pPr>
             <w:r>
               <w:rPr>
-                <w:rFonts w:ascii="Cambria" w:eastAsia="Times New Roman" w:hAnsi="Cambria" w:cs="Times New Roman"/>
+                <w:rFonts w:ascii="Calibri" w:eastAsia="Times New Roman" w:hAnsi="Calibri" w:cs="Times New Roman"/>
                 <w:b/>
                 <w:bCs/>
                 <w:color w:val="FFFFFF"/>
               </w:rPr>
-              <w:t>t =  17</w:t>
+              <w:t>t = 18</w:t>
             </w:r>
           </w:p>
         </w:tc>
@@ -3502,7 +3532,7 @@
                 <w:rFonts w:ascii="Calibri" w:eastAsia="Times New Roman" w:hAnsi="Calibri" w:cs="Times New Roman"/>
                 <w:color w:val="000000"/>
               </w:rPr>
-              <w:t>0.4493</w:t>
+              <w:t>0.4717</w:t>
             </w:r>
           </w:p>
         </w:tc>
@@ -3533,7 +3563,7 @@
                 <w:rFonts w:ascii="Calibri" w:eastAsia="Times New Roman" w:hAnsi="Calibri" w:cs="Times New Roman"/>
                 <w:color w:val="000000"/>
               </w:rPr>
-              <w:t>0.4912</w:t>
+              <w:t>0.4783</w:t>
             </w:r>
           </w:p>
         </w:tc>
@@ -3564,33 +3594,34 @@
                 <w:rFonts w:ascii="Calibri" w:eastAsia="Times New Roman" w:hAnsi="Calibri" w:cs="Times New Roman"/>
                 <w:color w:val="000000"/>
               </w:rPr>
-              <w:t>0.0495</w:t>
+              <w:t>0.0500</w:t>
             </w:r>
           </w:p>
         </w:tc>
       </w:tr>
       <w:tr>
         <w:trPr>
-          <w:trHeight w:val="320"/>
+          <w:trHeight w:val="300"/>
         </w:trPr>
         <w:tc>
           <w:tcPr>
             <w:tcW w:w="1300" w:type="dxa"/>
             <w:tcBorders>
               <w:top w:val="single" w:sz="4" w:space="0" w:color="FFFFFF"/>
-              <w:left w:val="single" w:sz="8" w:space="0" w:color="FFFFFF"/>
-              <w:bottom w:val="single" w:sz="4" w:space="0" w:color="FFFFFF"/>
-              <w:right w:val="single" w:sz="12" w:space="0" w:color="FFFFFF"/>
-            </w:tcBorders>
-            <w:shd w:val="clear" w:color="000000" w:fill="C0504D"/>
-            <w:vAlign w:val="center"/>
-            <w:hideMark/>
-          </w:tcPr>
-          <w:p>
-            <w:pPr>
-              <w:jc w:val="center"/>
-              <w:rPr>
-                <w:rFonts w:ascii="Cambria" w:eastAsia="Times New Roman" w:hAnsi="Cambria" w:cs="Times New Roman"/>
+              <w:left w:val="nil"/>
+              <w:bottom w:val="nil"/>
+              <w:right w:val="single" w:sz="4" w:space="0" w:color="FFFFFF"/>
+            </w:tcBorders>
+            <w:shd w:val="clear" w:color="C0504D" w:fill="C0504D"/>
+            <w:noWrap/>
+            <w:vAlign w:val="bottom"/>
+            <w:hideMark/>
+          </w:tcPr>
+          <w:p>
+            <w:pPr>
+              <w:jc w:val="center"/>
+              <w:rPr>
+                <w:rFonts w:ascii="Calibri" w:eastAsia="Times New Roman" w:hAnsi="Calibri" w:cs="Times New Roman"/>
                 <w:b/>
                 <w:bCs/>
                 <w:color w:val="FFFFFF"/>
@@ -3598,144 +3629,12 @@
             </w:pPr>
             <w:r>
               <w:rPr>
-                <w:rFonts w:ascii="Cambria" w:eastAsia="Times New Roman" w:hAnsi="Cambria" w:cs="Times New Roman"/>
+                <w:rFonts w:ascii="Calibri" w:eastAsia="Times New Roman" w:hAnsi="Calibri" w:cs="Times New Roman"/>
                 <w:b/>
                 <w:bCs/>
                 <w:color w:val="FFFFFF"/>
               </w:rPr>
-              <w:t>t =  18</w:t>
-            </w:r>
-          </w:p>
-        </w:tc>
-        <w:tc>
-          <w:tcPr>
-            <w:tcW w:w="1300" w:type="dxa"/>
-            <w:tcBorders>
-              <w:top w:val="single" w:sz="4" w:space="0" w:color="FFFFFF"/>
-              <w:left w:val="single" w:sz="4" w:space="0" w:color="FFFFFF"/>
-              <w:bottom w:val="single" w:sz="4" w:space="0" w:color="FFFFFF"/>
-              <w:right w:val="single" w:sz="4" w:space="0" w:color="FFFFFF"/>
-            </w:tcBorders>
-            <w:shd w:val="clear" w:color="E6B8B7" w:fill="E6B8B7"/>
-            <w:noWrap/>
-            <w:vAlign w:val="bottom"/>
-            <w:hideMark/>
-          </w:tcPr>
-          <w:p>
-            <w:pPr>
-              <w:jc w:val="center"/>
-              <w:rPr>
-                <w:rFonts w:ascii="Calibri" w:eastAsia="Times New Roman" w:hAnsi="Calibri" w:cs="Times New Roman"/>
-                <w:color w:val="000000"/>
-              </w:rPr>
-            </w:pPr>
-            <w:r>
-              <w:rPr>
-                <w:rFonts w:ascii="Calibri" w:eastAsia="Times New Roman" w:hAnsi="Calibri" w:cs="Times New Roman"/>
-                <w:color w:val="000000"/>
-              </w:rPr>
-              <w:t>0.467</w:t>
-            </w:r>
-          </w:p>
-        </w:tc>
-        <w:tc>
-          <w:tcPr>
-            <w:tcW w:w="1300" w:type="dxa"/>
-            <w:tcBorders>
-              <w:top w:val="single" w:sz="4" w:space="0" w:color="FFFFFF"/>
-              <w:left w:val="single" w:sz="4" w:space="0" w:color="FFFFFF"/>
-              <w:bottom w:val="single" w:sz="4" w:space="0" w:color="FFFFFF"/>
-              <w:right w:val="single" w:sz="4" w:space="0" w:color="FFFFFF"/>
-            </w:tcBorders>
-            <w:shd w:val="clear" w:color="E6B8B7" w:fill="E6B8B7"/>
-            <w:noWrap/>
-            <w:vAlign w:val="bottom"/>
-            <w:hideMark/>
-          </w:tcPr>
-          <w:p>
-            <w:pPr>
-              <w:jc w:val="center"/>
-              <w:rPr>
-                <w:rFonts w:ascii="Calibri" w:eastAsia="Times New Roman" w:hAnsi="Calibri" w:cs="Times New Roman"/>
-                <w:color w:val="000000"/>
-              </w:rPr>
-            </w:pPr>
-            <w:r>
-              <w:rPr>
-                <w:rFonts w:ascii="Calibri" w:eastAsia="Times New Roman" w:hAnsi="Calibri" w:cs="Times New Roman"/>
-                <w:color w:val="000000"/>
-              </w:rPr>
-              <w:t>0.4735</w:t>
-            </w:r>
-          </w:p>
-        </w:tc>
-        <w:tc>
-          <w:tcPr>
-            <w:tcW w:w="1300" w:type="dxa"/>
-            <w:tcBorders>
-              <w:top w:val="single" w:sz="4" w:space="0" w:color="FFFFFF"/>
-              <w:left w:val="single" w:sz="4" w:space="0" w:color="FFFFFF"/>
-              <w:bottom w:val="single" w:sz="4" w:space="0" w:color="FFFFFF"/>
-              <w:right w:val="nil"/>
-            </w:tcBorders>
-            <w:shd w:val="clear" w:color="E6B8B7" w:fill="E6B8B7"/>
-            <w:noWrap/>
-            <w:vAlign w:val="bottom"/>
-            <w:hideMark/>
-          </w:tcPr>
-          <w:p>
-            <w:pPr>
-              <w:jc w:val="center"/>
-              <w:rPr>
-                <w:rFonts w:ascii="Calibri" w:eastAsia="Times New Roman" w:hAnsi="Calibri" w:cs="Times New Roman"/>
-                <w:color w:val="000000"/>
-              </w:rPr>
-            </w:pPr>
-            <w:r>
-              <w:rPr>
-                <w:rFonts w:ascii="Calibri" w:eastAsia="Times New Roman" w:hAnsi="Calibri" w:cs="Times New Roman"/>
-                <w:color w:val="000000"/>
-              </w:rPr>
-              <w:t>0.0495</w:t>
-            </w:r>
-          </w:p>
-        </w:tc>
-      </w:tr>
-      <w:tr>
-        <w:trPr>
-          <w:trHeight w:val="340"/>
-        </w:trPr>
-        <w:tc>
-          <w:tcPr>
-            <w:tcW w:w="1300" w:type="dxa"/>
-            <w:tcBorders>
-              <w:top w:val="single" w:sz="8" w:space="0" w:color="FFFFFF"/>
-              <w:left w:val="single" w:sz="8" w:space="0" w:color="FFFFFF"/>
-              <w:bottom w:val="nil"/>
-              <w:right w:val="single" w:sz="12" w:space="0" w:color="FFFFFF"/>
-            </w:tcBorders>
-            <w:shd w:val="clear" w:color="000000" w:fill="C0504D"/>
-            <w:vAlign w:val="center"/>
-            <w:hideMark/>
-          </w:tcPr>
-          <w:p>
-            <w:pPr>
-              <w:jc w:val="center"/>
-              <w:rPr>
-                <w:rFonts w:ascii="Cambria" w:eastAsia="Times New Roman" w:hAnsi="Cambria" w:cs="Times New Roman"/>
-                <w:b/>
-                <w:bCs/>
-                <w:color w:val="FFFFFF"/>
-              </w:rPr>
-            </w:pPr>
-            <w:r>
-              <w:rPr>
-                <w:rFonts w:ascii="Cambria" w:eastAsia="Times New Roman" w:hAnsi="Cambria" w:cs="Times New Roman"/>
-                <w:b/>
-                <w:bCs/>
-                <w:color w:val="FFFFFF"/>
-              </w:rPr>
-              <w:t>t =  19</w:t>
+              <w:t>t = 19</w:t>
             </w:r>
           </w:p>
         </w:tc>
@@ -3748,25 +3647,25 @@
               <w:bottom w:val="nil"/>
               <w:right w:val="single" w:sz="4" w:space="0" w:color="FFFFFF"/>
             </w:tcBorders>
-            <w:shd w:val="clear" w:color="F2DCDB" w:fill="F2DCDB"/>
-            <w:noWrap/>
-            <w:vAlign w:val="bottom"/>
-            <w:hideMark/>
-          </w:tcPr>
-          <w:p>
-            <w:pPr>
-              <w:jc w:val="center"/>
-              <w:rPr>
-                <w:rFonts w:ascii="Calibri" w:eastAsia="Times New Roman" w:hAnsi="Calibri" w:cs="Times New Roman"/>
-                <w:color w:val="000000"/>
-              </w:rPr>
-            </w:pPr>
-            <w:r>
-              <w:rPr>
-                <w:rFonts w:ascii="Calibri" w:eastAsia="Times New Roman" w:hAnsi="Calibri" w:cs="Times New Roman"/>
-                <w:color w:val="000000"/>
-              </w:rPr>
-              <w:t>0.452</w:t>
+            <w:shd w:val="clear" w:color="E6B8B7" w:fill="E6B8B7"/>
+            <w:noWrap/>
+            <w:vAlign w:val="bottom"/>
+            <w:hideMark/>
+          </w:tcPr>
+          <w:p>
+            <w:pPr>
+              <w:jc w:val="center"/>
+              <w:rPr>
+                <w:rFonts w:ascii="Calibri" w:eastAsia="Times New Roman" w:hAnsi="Calibri" w:cs="Times New Roman"/>
+                <w:color w:val="000000"/>
+              </w:rPr>
+            </w:pPr>
+            <w:r>
+              <w:rPr>
+                <w:rFonts w:ascii="Calibri" w:eastAsia="Times New Roman" w:hAnsi="Calibri" w:cs="Times New Roman"/>
+                <w:color w:val="000000"/>
+              </w:rPr>
+              <w:t>0.4565</w:t>
             </w:r>
           </w:p>
         </w:tc>
@@ -3779,25 +3678,25 @@
               <w:bottom w:val="nil"/>
               <w:right w:val="single" w:sz="4" w:space="0" w:color="FFFFFF"/>
             </w:tcBorders>
-            <w:shd w:val="clear" w:color="F2DCDB" w:fill="F2DCDB"/>
-            <w:noWrap/>
-            <w:vAlign w:val="bottom"/>
-            <w:hideMark/>
-          </w:tcPr>
-          <w:p>
-            <w:pPr>
-              <w:jc w:val="center"/>
-              <w:rPr>
-                <w:rFonts w:ascii="Calibri" w:eastAsia="Times New Roman" w:hAnsi="Calibri" w:cs="Times New Roman"/>
-                <w:color w:val="000000"/>
-              </w:rPr>
-            </w:pPr>
-            <w:r>
-              <w:rPr>
-                <w:rFonts w:ascii="Calibri" w:eastAsia="Times New Roman" w:hAnsi="Calibri" w:cs="Times New Roman"/>
-                <w:color w:val="000000"/>
-              </w:rPr>
-              <w:t>0.4885</w:t>
+            <w:shd w:val="clear" w:color="E6B8B7" w:fill="E6B8B7"/>
+            <w:noWrap/>
+            <w:vAlign w:val="bottom"/>
+            <w:hideMark/>
+          </w:tcPr>
+          <w:p>
+            <w:pPr>
+              <w:jc w:val="center"/>
+              <w:rPr>
+                <w:rFonts w:ascii="Calibri" w:eastAsia="Times New Roman" w:hAnsi="Calibri" w:cs="Times New Roman"/>
+                <w:color w:val="000000"/>
+              </w:rPr>
+            </w:pPr>
+            <w:r>
+              <w:rPr>
+                <w:rFonts w:ascii="Calibri" w:eastAsia="Times New Roman" w:hAnsi="Calibri" w:cs="Times New Roman"/>
+                <w:color w:val="000000"/>
+              </w:rPr>
+              <w:t>0.4935</w:t>
             </w:r>
           </w:p>
         </w:tc>
@@ -3810,25 +3709,25 @@
               <w:bottom w:val="nil"/>
               <w:right w:val="nil"/>
             </w:tcBorders>
-            <w:shd w:val="clear" w:color="F2DCDB" w:fill="F2DCDB"/>
-            <w:noWrap/>
-            <w:vAlign w:val="bottom"/>
-            <w:hideMark/>
-          </w:tcPr>
-          <w:p>
-            <w:pPr>
-              <w:jc w:val="center"/>
-              <w:rPr>
-                <w:rFonts w:ascii="Calibri" w:eastAsia="Times New Roman" w:hAnsi="Calibri" w:cs="Times New Roman"/>
-                <w:color w:val="000000"/>
-              </w:rPr>
-            </w:pPr>
-            <w:r>
-              <w:rPr>
-                <w:rFonts w:ascii="Calibri" w:eastAsia="Times New Roman" w:hAnsi="Calibri" w:cs="Times New Roman"/>
-                <w:color w:val="000000"/>
-              </w:rPr>
-              <w:t>0.0495</w:t>
+            <w:shd w:val="clear" w:color="E6B8B7" w:fill="E6B8B7"/>
+            <w:noWrap/>
+            <w:vAlign w:val="bottom"/>
+            <w:hideMark/>
+          </w:tcPr>
+          <w:p>
+            <w:pPr>
+              <w:jc w:val="center"/>
+              <w:rPr>
+                <w:rFonts w:ascii="Calibri" w:eastAsia="Times New Roman" w:hAnsi="Calibri" w:cs="Times New Roman"/>
+                <w:color w:val="000000"/>
+              </w:rPr>
+            </w:pPr>
+            <w:r>
+              <w:rPr>
+                <w:rFonts w:ascii="Calibri" w:eastAsia="Times New Roman" w:hAnsi="Calibri" w:cs="Times New Roman"/>
+                <w:color w:val="000000"/>
+              </w:rPr>
+              <w:t>0.0500</w:t>
             </w:r>
           </w:p>
         </w:tc>
@@ -3838,7 +3737,6 @@
       <w:pPr>
         <w:rPr>
           <w:rStyle w:val="Herausstellen"/>
-          <w:i w:val="0"/>
           <w:lang w:val="en-US"/>
         </w:rPr>
       </w:pPr>
@@ -3850,6 +3748,13 @@
           <w:lang w:val="en-US"/>
         </w:rPr>
       </w:pPr>
+      <w:r>
+        <w:rPr>
+          <w:rStyle w:val="Herausstellen"/>
+          <w:lang w:val="en-US"/>
+        </w:rPr>
+        <w:br w:type="page"/>
+      </w:r>
     </w:p>
     <w:p>
       <w:pPr>
@@ -3863,55 +3768,55 @@
           <w:rStyle w:val="Herausstellen"/>
           <w:lang w:val="en-US"/>
         </w:rPr>
-        <w:br w:type="page"/>
+        <w:lastRenderedPageBreak/>
+        <w:t xml:space="preserve">b) PageRank is initialized with identical scores for each web page. What would be a better method to initialize </w:t>
+      </w:r>
+      <w:proofErr w:type="spellStart"/>
+      <w:r>
+        <w:rPr>
+          <w:rStyle w:val="Herausstellen"/>
+          <w:lang w:val="en-US"/>
+        </w:rPr>
+        <w:t>pageRank</w:t>
+      </w:r>
+      <w:proofErr w:type="spellEnd"/>
+      <w:r>
+        <w:rPr>
+          <w:rStyle w:val="Herausstellen"/>
+          <w:lang w:val="en-US"/>
+        </w:rPr>
+        <w:t xml:space="preserve"> so that less </w:t>
+      </w:r>
+      <w:proofErr w:type="gramStart"/>
+      <w:r>
+        <w:rPr>
+          <w:rStyle w:val="Herausstellen"/>
+          <w:lang w:val="en-US"/>
+        </w:rPr>
+        <w:t>iterations</w:t>
+      </w:r>
+      <w:proofErr w:type="gramEnd"/>
+      <w:r>
+        <w:rPr>
+          <w:rStyle w:val="Herausstellen"/>
+          <w:lang w:val="en-US"/>
+        </w:rPr>
+        <w:t xml:space="preserve"> are necessary?</w:t>
       </w:r>
     </w:p>
     <w:p>
       <w:pPr>
         <w:rPr>
-          <w:rStyle w:val="Herausstellen"/>
+          <w:iCs/>
           <w:lang w:val="en-US"/>
         </w:rPr>
       </w:pPr>
       <w:r>
         <w:rPr>
-          <w:rStyle w:val="Herausstellen"/>
+          <w:iCs/>
           <w:lang w:val="en-US"/>
         </w:rPr>
-        <w:lastRenderedPageBreak/>
-        <w:t xml:space="preserve">b) PageRank is initialized with identical scores for each web page. What would be a better method to initialize </w:t>
-      </w:r>
-      <w:proofErr w:type="spellStart"/>
-      <w:r>
-        <w:rPr>
-          <w:rStyle w:val="Herausstellen"/>
-          <w:lang w:val="en-US"/>
-        </w:rPr>
-        <w:t>pageRank</w:t>
-      </w:r>
-      <w:proofErr w:type="spellEnd"/>
-      <w:r>
-        <w:rPr>
-          <w:rStyle w:val="Herausstellen"/>
-          <w:lang w:val="en-US"/>
-        </w:rPr>
-        <w:t xml:space="preserve"> so that less </w:t>
-      </w:r>
-      <w:proofErr w:type="gramStart"/>
-      <w:r>
-        <w:rPr>
-          <w:rStyle w:val="Herausstellen"/>
-          <w:lang w:val="en-US"/>
-        </w:rPr>
-        <w:t>iterations</w:t>
-      </w:r>
-      <w:proofErr w:type="gramEnd"/>
-      <w:r>
-        <w:rPr>
-          <w:rStyle w:val="Herausstellen"/>
-          <w:lang w:val="en-US"/>
-        </w:rPr>
-        <w:t xml:space="preserve"> are necessary?</w:t>
+        <w:t>You can consider the amount of links to a node. At first, give each node one share. Then give each node another share for every incoming link. Using this technique, A would get 2 shares, B three shares and C one share, leading to default values of</w:t>
       </w:r>
     </w:p>
     <w:p>
@@ -3926,77 +3831,46 @@
           <w:iCs/>
           <w:lang w:val="en-US"/>
         </w:rPr>
-        <w:t>Consider amount of links</w:t>
-      </w:r>
-      <w:r>
+        <w:t>A = 0.33</w:t>
+      </w:r>
+    </w:p>
+    <w:p>
+      <w:pPr>
         <w:rPr>
           <w:iCs/>
           <w:lang w:val="en-US"/>
         </w:rPr>
-        <w:t xml:space="preserve"> to a node. One possibility would be to increase the proportion with each incoming link</w:t>
-      </w:r>
+      </w:pPr>
       <w:r>
         <w:rPr>
           <w:iCs/>
           <w:lang w:val="en-US"/>
         </w:rPr>
-        <w:t>, e.g</w:t>
-      </w:r>
-      <w:r>
+        <w:t>B = 0.5</w:t>
+      </w:r>
+    </w:p>
+    <w:p>
+      <w:pPr>
         <w:rPr>
           <w:iCs/>
           <w:lang w:val="en-US"/>
         </w:rPr>
-        <w:t>. 0.4, 0.4, 0.2 for A</w:t>
-      </w:r>
+      </w:pPr>
       <w:r>
         <w:rPr>
           <w:iCs/>
           <w:lang w:val="en-US"/>
         </w:rPr>
-        <w:t xml:space="preserve"> (2 shares)</w:t>
-      </w:r>
-      <w:r>
-        <w:rPr>
+        <w:t>C = 0.17</w:t>
+      </w:r>
+    </w:p>
+    <w:p>
+      <w:pPr>
+        <w:pStyle w:val="berschrift1"/>
+        <w:rPr>
+          <w:i/>
           <w:iCs/>
           <w:lang w:val="en-US"/>
-        </w:rPr>
-        <w:t>, B</w:t>
-      </w:r>
-      <w:r>
-        <w:rPr>
-          <w:iCs/>
-          <w:lang w:val="en-US"/>
-        </w:rPr>
-        <w:t xml:space="preserve"> (2 shares)</w:t>
-      </w:r>
-      <w:r>
-        <w:rPr>
-          <w:iCs/>
-          <w:lang w:val="en-US"/>
-        </w:rPr>
-        <w:t>, and C</w:t>
-      </w:r>
-      <w:r>
-        <w:rPr>
-          <w:iCs/>
-          <w:lang w:val="en-US"/>
-        </w:rPr>
-        <w:t xml:space="preserve"> (1 share)</w:t>
-      </w:r>
-      <w:r>
-        <w:rPr>
-          <w:iCs/>
-          <w:lang w:val="en-US"/>
-        </w:rPr>
-        <w:t xml:space="preserve"> from task a).</w:t>
-      </w:r>
-    </w:p>
-    <w:p>
-      <w:pPr>
-        <w:pStyle w:val="berschrift1"/>
-        <w:rPr>
-          <w:lang w:val="en-GB"/>
         </w:rPr>
       </w:pPr>
       <w:r>
@@ -4152,6 +4026,425 @@
         <w:autoSpaceDE w:val="0"/>
         <w:autoSpaceDN w:val="0"/>
         <w:adjustRightInd w:val="0"/>
+        <w:rPr>
+          <w:rFonts w:ascii="Menlo Regular" w:hAnsi="Menlo Regular" w:cs="Menlo Regular"/>
+          <w:sz w:val="20"/>
+          <w:szCs w:val="20"/>
+        </w:rPr>
+      </w:pPr>
+    </w:p>
+    <w:p>
+      <w:pPr>
+        <w:rPr>
+          <w:rFonts w:ascii="Menlo Regular" w:hAnsi="Menlo Regular" w:cs="Menlo Regular"/>
+          <w:sz w:val="20"/>
+          <w:szCs w:val="20"/>
+        </w:rPr>
+      </w:pPr>
+      <w:proofErr w:type="spellStart"/>
+      <w:r>
+        <w:rPr>
+          <w:rFonts w:ascii="Menlo Regular" w:hAnsi="Menlo Regular" w:cs="Menlo Regular"/>
+          <w:sz w:val="20"/>
+          <w:szCs w:val="20"/>
+        </w:rPr>
+        <w:t>Hommingberger</w:t>
+      </w:r>
+      <w:proofErr w:type="spellEnd"/>
+      <w:r>
+        <w:rPr>
+          <w:rFonts w:ascii="Menlo Regular" w:hAnsi="Menlo Regular" w:cs="Menlo Regular"/>
+          <w:sz w:val="20"/>
+          <w:szCs w:val="20"/>
+        </w:rPr>
+        <w:t xml:space="preserve"> </w:t>
+      </w:r>
+      <w:proofErr w:type="spellStart"/>
+      <w:r>
+        <w:rPr>
+          <w:rFonts w:ascii="Menlo Regular" w:hAnsi="Menlo Regular" w:cs="Menlo Regular"/>
+          <w:sz w:val="20"/>
+          <w:szCs w:val="20"/>
+        </w:rPr>
+        <w:t>Gepardenforelle</w:t>
+      </w:r>
+      <w:proofErr w:type="spellEnd"/>
+      <w:r>
+        <w:rPr>
+          <w:rFonts w:ascii="Menlo Regular" w:hAnsi="Menlo Regular" w:cs="Menlo Regular"/>
+          <w:sz w:val="20"/>
+          <w:szCs w:val="20"/>
+        </w:rPr>
+        <w:t>:</w:t>
+      </w:r>
+    </w:p>
+    <w:p>
+      <w:pPr>
+        <w:rPr>
+          <w:rFonts w:ascii="Menlo Regular" w:hAnsi="Menlo Regular" w:cs="Menlo Regular"/>
+          <w:sz w:val="20"/>
+          <w:szCs w:val="20"/>
+        </w:rPr>
+      </w:pPr>
+      <w:r>
+        <w:rPr>
+          <w:rFonts w:ascii="Menlo Regular" w:hAnsi="Menlo Regular" w:cs="Menlo Regular"/>
+          <w:sz w:val="20"/>
+          <w:szCs w:val="20"/>
+        </w:rPr>
+        <w:t xml:space="preserve">der englische Begriff </w:t>
+      </w:r>
+      <w:proofErr w:type="spellStart"/>
+      <w:r>
+        <w:rPr>
+          <w:rFonts w:ascii="Menlo Regular" w:hAnsi="Menlo Regular" w:cs="Menlo Regular"/>
+          <w:sz w:val="20"/>
+          <w:szCs w:val="20"/>
+        </w:rPr>
+        <w:t>Nigritude</w:t>
+      </w:r>
+      <w:proofErr w:type="spellEnd"/>
+      <w:r>
+        <w:rPr>
+          <w:rFonts w:ascii="Menlo Regular" w:hAnsi="Menlo Regular" w:cs="Menlo Regular"/>
+          <w:sz w:val="20"/>
+          <w:szCs w:val="20"/>
+        </w:rPr>
+        <w:t xml:space="preserve"> ultramarine und der Versuchsaufbau von </w:t>
+      </w:r>
+      <w:proofErr w:type="spellStart"/>
+      <w:r>
+        <w:rPr>
+          <w:rFonts w:ascii="Menlo Regular" w:hAnsi="Menlo Regular" w:cs="Menlo Regular"/>
+          <w:sz w:val="20"/>
+          <w:szCs w:val="20"/>
+        </w:rPr>
+        <w:t>Schnitzelmitkartoffelsalat</w:t>
+      </w:r>
+      <w:proofErr w:type="spellEnd"/>
+    </w:p>
+    <w:p>
+      <w:pPr>
+        <w:rPr>
+          <w:rFonts w:ascii="Menlo Regular" w:hAnsi="Menlo Regular" w:cs="Menlo Regular"/>
+          <w:sz w:val="20"/>
+          <w:szCs w:val="20"/>
+        </w:rPr>
+      </w:pPr>
+    </w:p>
+    <w:p>
+      <w:pPr>
+        <w:rPr>
+          <w:rFonts w:ascii="Menlo Regular" w:hAnsi="Menlo Regular" w:cs="Menlo Regular"/>
+          <w:sz w:val="20"/>
+          <w:szCs w:val="20"/>
+        </w:rPr>
+      </w:pPr>
+      <w:r>
+        <w:rPr>
+          <w:rFonts w:ascii="Menlo Regular" w:hAnsi="Menlo Regular" w:cs="Menlo Regular"/>
+          <w:sz w:val="20"/>
+          <w:szCs w:val="20"/>
+        </w:rPr>
+        <w:t xml:space="preserve">Liste </w:t>
+      </w:r>
+      <w:proofErr w:type="spellStart"/>
+      <w:r>
+        <w:rPr>
+          <w:rFonts w:ascii="Menlo Regular" w:hAnsi="Menlo Regular" w:cs="Menlo Regular"/>
+          <w:sz w:val="20"/>
+          <w:szCs w:val="20"/>
+        </w:rPr>
+        <w:t>geflugelter</w:t>
+      </w:r>
+      <w:proofErr w:type="spellEnd"/>
+      <w:r>
+        <w:rPr>
+          <w:rFonts w:ascii="Menlo Regular" w:hAnsi="Menlo Regular" w:cs="Menlo Regular"/>
+          <w:sz w:val="20"/>
+          <w:szCs w:val="20"/>
+        </w:rPr>
+        <w:t xml:space="preserve"> Worte/H:  ̈</w:t>
+      </w:r>
+    </w:p>
+    <w:p>
+      <w:pPr>
+        <w:rPr>
+          <w:rFonts w:ascii="Menlo Regular" w:hAnsi="Menlo Regular" w:cs="Menlo Regular"/>
+          <w:sz w:val="20"/>
+          <w:szCs w:val="20"/>
+        </w:rPr>
+      </w:pPr>
+      <w:r>
+        <w:rPr>
+          <w:rFonts w:ascii="Menlo Regular" w:hAnsi="Menlo Regular" w:cs="Menlo Regular"/>
+          <w:sz w:val="20"/>
+          <w:szCs w:val="20"/>
+        </w:rPr>
+        <w:t xml:space="preserve">der englische Begriff </w:t>
+      </w:r>
+      <w:proofErr w:type="spellStart"/>
+      <w:r>
+        <w:rPr>
+          <w:rFonts w:ascii="Menlo Regular" w:hAnsi="Menlo Regular" w:cs="Menlo Regular"/>
+          <w:sz w:val="20"/>
+          <w:szCs w:val="20"/>
+        </w:rPr>
+        <w:t>Nigritude</w:t>
+      </w:r>
+      <w:proofErr w:type="spellEnd"/>
+      <w:r>
+        <w:rPr>
+          <w:rFonts w:ascii="Menlo Regular" w:hAnsi="Menlo Regular" w:cs="Menlo Regular"/>
+          <w:sz w:val="20"/>
+          <w:szCs w:val="20"/>
+        </w:rPr>
+        <w:t xml:space="preserve"> ultramarine und der Versuchsaufbau von </w:t>
+      </w:r>
+      <w:proofErr w:type="spellStart"/>
+      <w:r>
+        <w:rPr>
+          <w:rFonts w:ascii="Menlo Regular" w:hAnsi="Menlo Regular" w:cs="Menlo Regular"/>
+          <w:sz w:val="20"/>
+          <w:szCs w:val="20"/>
+        </w:rPr>
+        <w:t>Schnitzelmitkartoffelsalat</w:t>
+      </w:r>
+      <w:proofErr w:type="spellEnd"/>
+    </w:p>
+    <w:p>
+      <w:pPr>
+        <w:rPr>
+          <w:rFonts w:ascii="Menlo Regular" w:hAnsi="Menlo Regular" w:cs="Menlo Regular"/>
+          <w:sz w:val="20"/>
+          <w:szCs w:val="20"/>
+        </w:rPr>
+      </w:pPr>
+    </w:p>
+    <w:p>
+      <w:pPr>
+        <w:rPr>
+          <w:rFonts w:ascii="Menlo Regular" w:hAnsi="Menlo Regular" w:cs="Menlo Regular"/>
+          <w:sz w:val="20"/>
+          <w:szCs w:val="20"/>
+        </w:rPr>
+      </w:pPr>
+      <w:proofErr w:type="spellStart"/>
+      <w:r>
+        <w:rPr>
+          <w:rFonts w:ascii="Menlo Regular" w:hAnsi="Menlo Regular" w:cs="Menlo Regular"/>
+          <w:sz w:val="20"/>
+          <w:szCs w:val="20"/>
+        </w:rPr>
+        <w:t>Schnitzelmitkartoffelsalat</w:t>
+      </w:r>
+      <w:proofErr w:type="spellEnd"/>
+      <w:r>
+        <w:rPr>
+          <w:rFonts w:ascii="Menlo Regular" w:hAnsi="Menlo Regular" w:cs="Menlo Regular"/>
+          <w:sz w:val="20"/>
+          <w:szCs w:val="20"/>
+        </w:rPr>
+        <w:t>:</w:t>
+      </w:r>
+    </w:p>
+    <w:p>
+      <w:pPr>
+        <w:rPr>
+          <w:rFonts w:ascii="Menlo Regular" w:hAnsi="Menlo Regular" w:cs="Menlo Regular"/>
+          <w:sz w:val="20"/>
+          <w:szCs w:val="20"/>
+        </w:rPr>
+      </w:pPr>
+      <w:r>
+        <w:rPr>
+          <w:rFonts w:ascii="Menlo Regular" w:hAnsi="Menlo Regular" w:cs="Menlo Regular"/>
+          <w:sz w:val="20"/>
+          <w:szCs w:val="20"/>
+        </w:rPr>
+        <w:t xml:space="preserve">Der Begriff </w:t>
+      </w:r>
+      <w:proofErr w:type="spellStart"/>
+      <w:r>
+        <w:rPr>
+          <w:rFonts w:ascii="Menlo Regular" w:hAnsi="Menlo Regular" w:cs="Menlo Regular"/>
+          <w:sz w:val="20"/>
+          <w:szCs w:val="20"/>
+        </w:rPr>
+        <w:t>Schnitzelmitkartoffelsalat</w:t>
+      </w:r>
+      <w:proofErr w:type="spellEnd"/>
+      <w:r>
+        <w:rPr>
+          <w:rFonts w:ascii="Menlo Regular" w:hAnsi="Menlo Regular" w:cs="Menlo Regular"/>
+          <w:sz w:val="20"/>
+          <w:szCs w:val="20"/>
+        </w:rPr>
+        <w:t xml:space="preserve"> ist ein Testbegriff von Webmaster um die Eigenschaften von Suchmaschine zu erforschen Er wurde am 15 November</w:t>
+      </w:r>
+    </w:p>
+    <w:p>
+      <w:pPr>
+        <w:rPr>
+          <w:rFonts w:ascii="Menlo Regular" w:hAnsi="Menlo Regular" w:cs="Menlo Regular"/>
+          <w:sz w:val="20"/>
+          <w:szCs w:val="20"/>
+        </w:rPr>
+      </w:pPr>
+    </w:p>
+    <w:p>
+      <w:pPr>
+        <w:rPr>
+          <w:rFonts w:ascii="Menlo Regular" w:hAnsi="Menlo Regular" w:cs="Menlo Regular"/>
+          <w:sz w:val="20"/>
+          <w:szCs w:val="20"/>
+        </w:rPr>
+      </w:pPr>
+      <w:r>
+        <w:rPr>
+          <w:rFonts w:ascii="Menlo Regular" w:hAnsi="Menlo Regular" w:cs="Menlo Regular"/>
+          <w:sz w:val="20"/>
+          <w:szCs w:val="20"/>
+        </w:rPr>
+        <w:t>SEO Contest:</w:t>
+      </w:r>
+    </w:p>
+    <w:p>
+      <w:pPr>
+        <w:rPr>
+          <w:rFonts w:ascii="Menlo Regular" w:hAnsi="Menlo Regular" w:cs="Menlo Regular"/>
+          <w:sz w:val="20"/>
+          <w:szCs w:val="20"/>
+        </w:rPr>
+      </w:pPr>
+      <w:r>
+        <w:rPr>
+          <w:rFonts w:ascii="Menlo Regular" w:hAnsi="Menlo Regular" w:cs="Menlo Regular"/>
+          <w:sz w:val="20"/>
+          <w:szCs w:val="20"/>
+        </w:rPr>
+        <w:t xml:space="preserve">Such und Bewertungsverfahren aufmerksam werden Bekannte Wettbewerbsthemen </w:t>
+      </w:r>
+      <w:proofErr w:type="spellStart"/>
+      <w:r>
+        <w:rPr>
+          <w:rFonts w:ascii="Menlo Regular" w:hAnsi="Menlo Regular" w:cs="Menlo Regular"/>
+          <w:sz w:val="20"/>
+          <w:szCs w:val="20"/>
+        </w:rPr>
+        <w:t>Hommingberger</w:t>
+      </w:r>
+      <w:proofErr w:type="spellEnd"/>
+      <w:r>
+        <w:rPr>
+          <w:rFonts w:ascii="Menlo Regular" w:hAnsi="Menlo Regular" w:cs="Menlo Regular"/>
+          <w:sz w:val="20"/>
+          <w:szCs w:val="20"/>
+        </w:rPr>
+        <w:t xml:space="preserve"> </w:t>
+      </w:r>
+      <w:proofErr w:type="spellStart"/>
+      <w:r>
+        <w:rPr>
+          <w:rFonts w:ascii="Menlo Regular" w:hAnsi="Menlo Regular" w:cs="Menlo Regular"/>
+          <w:sz w:val="20"/>
+          <w:szCs w:val="20"/>
+        </w:rPr>
+        <w:t>Gepardenforelle</w:t>
+      </w:r>
+      <w:proofErr w:type="spellEnd"/>
+      <w:r>
+        <w:rPr>
+          <w:rFonts w:ascii="Menlo Regular" w:hAnsi="Menlo Regular" w:cs="Menlo Regular"/>
+          <w:sz w:val="20"/>
+          <w:szCs w:val="20"/>
+        </w:rPr>
+        <w:t xml:space="preserve"> </w:t>
+      </w:r>
+      <w:proofErr w:type="spellStart"/>
+      <w:r>
+        <w:rPr>
+          <w:rFonts w:ascii="Menlo Regular" w:hAnsi="Menlo Regular" w:cs="Menlo Regular"/>
+          <w:sz w:val="20"/>
+          <w:szCs w:val="20"/>
+        </w:rPr>
+        <w:t>Schnitzelmitkartoffelsalat</w:t>
+      </w:r>
+      <w:proofErr w:type="spellEnd"/>
+    </w:p>
+    <w:p>
+      <w:pPr>
+        <w:rPr>
+          <w:rFonts w:ascii="Menlo Regular" w:hAnsi="Menlo Regular" w:cs="Menlo Regular"/>
+          <w:sz w:val="20"/>
+          <w:szCs w:val="20"/>
+        </w:rPr>
+      </w:pPr>
+    </w:p>
+    <w:p>
+      <w:pPr>
+        <w:rPr>
+          <w:rFonts w:ascii="Menlo Regular" w:hAnsi="Menlo Regular" w:cs="Menlo Regular"/>
+          <w:sz w:val="20"/>
+          <w:szCs w:val="20"/>
+        </w:rPr>
+      </w:pPr>
+      <w:r>
+        <w:rPr>
+          <w:rFonts w:ascii="Menlo Regular" w:hAnsi="Menlo Regular" w:cs="Menlo Regular"/>
+          <w:sz w:val="20"/>
+          <w:szCs w:val="20"/>
+        </w:rPr>
+        <w:t>Englische Sprache:</w:t>
+      </w:r>
+    </w:p>
+    <w:p>
+      <w:pPr>
+        <w:rPr>
+          <w:rFonts w:ascii="Menlo Regular" w:hAnsi="Menlo Regular" w:cs="Menlo Regular"/>
+          <w:sz w:val="20"/>
+          <w:szCs w:val="20"/>
+        </w:rPr>
+      </w:pPr>
+      <w:r>
+        <w:rPr>
+          <w:rFonts w:ascii="Menlo Regular" w:hAnsi="Menlo Regular" w:cs="Menlo Regular"/>
+          <w:sz w:val="20"/>
+          <w:szCs w:val="20"/>
+        </w:rPr>
+        <w:t xml:space="preserve">der englische Begriff </w:t>
+      </w:r>
+      <w:proofErr w:type="spellStart"/>
+      <w:r>
+        <w:rPr>
+          <w:rFonts w:ascii="Menlo Regular" w:hAnsi="Menlo Regular" w:cs="Menlo Regular"/>
+          <w:sz w:val="20"/>
+          <w:szCs w:val="20"/>
+        </w:rPr>
+        <w:t>Nigritude</w:t>
+      </w:r>
+      <w:proofErr w:type="spellEnd"/>
+      <w:r>
+        <w:rPr>
+          <w:rFonts w:ascii="Menlo Regular" w:hAnsi="Menlo Regular" w:cs="Menlo Regular"/>
+          <w:sz w:val="20"/>
+          <w:szCs w:val="20"/>
+        </w:rPr>
+        <w:t xml:space="preserve"> ultramarine und der Versuchsaufbau von </w:t>
+      </w:r>
+      <w:proofErr w:type="spellStart"/>
+      <w:r>
+        <w:rPr>
+          <w:rFonts w:ascii="Menlo Regular" w:hAnsi="Menlo Regular" w:cs="Menlo Regular"/>
+          <w:sz w:val="20"/>
+          <w:szCs w:val="20"/>
+        </w:rPr>
+        <w:t>Schnitzelmitkartoffelsalat</w:t>
+      </w:r>
+      <w:proofErr w:type="spellEnd"/>
+    </w:p>
+    <w:p>
+      <w:pPr>
         <w:rPr>
           <w:rFonts w:eastAsia="Times New Roman" w:cs="Consolas"/>
           <w:b/>
@@ -4161,26 +4454,7 @@
         </w:rPr>
       </w:pPr>
       <w:bookmarkStart w:id="0" w:name="_GoBack"/>
-      <w:r>
-        <w:rPr>
-          <w:rFonts w:ascii="Menlo Regular" w:hAnsi="Menlo Regular" w:cs="Menlo Regular"/>
-          <w:sz w:val="20"/>
-          <w:szCs w:val="20"/>
-        </w:rPr>
-        <w:t>TODO</w:t>
-      </w:r>
-    </w:p>
-    <w:bookmarkEnd w:id="0"/>
-    <w:p>
-      <w:pPr>
-        <w:rPr>
-          <w:rFonts w:eastAsia="Times New Roman" w:cs="Consolas"/>
-          <w:b/>
-          <w:sz w:val="20"/>
-          <w:szCs w:val="20"/>
-          <w:lang w:val="en-US"/>
-        </w:rPr>
-      </w:pPr>
+      <w:bookmarkEnd w:id="0"/>
     </w:p>
     <w:sectPr>
       <w:headerReference w:type="default" r:id="rId8"/>

</xml_diff>